<commit_message>
Actualización del resumen del tema 1
</commit_message>
<xml_diff>
--- a/1ºTrimestre/Resumen_Tema_1.docx
+++ b/1ºTrimestre/Resumen_Tema_1.docx
@@ -1697,10 +1697,86 @@
         <w:t>Factores económicos</w:t>
       </w:r>
     </w:p>
-    <w:p/>
-    <w:p>
+    <w:p>
+      <w:pPr>
+        <w:rPr>
+          <w:rFonts w:asciiTheme="majorHAnsi" w:eastAsiaTheme="majorEastAsia" w:hAnsiTheme="majorHAnsi" w:cstheme="majorBidi"/>
+          <w:color w:val="0F4761" w:themeColor="accent1" w:themeShade="BF"/>
+          <w:sz w:val="32"/>
+          <w:szCs w:val="32"/>
+        </w:rPr>
+      </w:pPr>
       <w:r>
         <w:br w:type="page"/>
+      </w:r>
+    </w:p>
+    <w:p>
+      <w:pPr>
+        <w:pStyle w:val="Ttulo2"/>
+      </w:pPr>
+      <w:r>
+        <w:lastRenderedPageBreak/>
+        <w:t>Ejemplo de macroentorno y microentorno en una librería:</w:t>
+      </w:r>
+    </w:p>
+    <w:p>
+      <w:pPr>
+        <w:rPr>
+          <w:b/>
+          <w:bCs/>
+        </w:rPr>
+      </w:pPr>
+      <w:r>
+        <w:rPr>
+          <w:b/>
+          <w:bCs/>
+        </w:rPr>
+        <w:t>Actividad resuelta 1</w:t>
+      </w:r>
+    </w:p>
+    <w:p>
+      <w:r>
+        <w:t>Vas a abrir una </w:t>
+      </w:r>
+      <w:r>
+        <w:rPr>
+          <w:b/>
+          <w:bCs/>
+        </w:rPr>
+        <w:t>librería</w:t>
+      </w:r>
+      <w:r>
+        <w:t> en tu ciudad. Antes de empezar, analizas qué factores del entorno pueden influir en su funcionamiento.</w:t>
+      </w:r>
+    </w:p>
+    <w:p>
+      <w:pPr>
+        <w:rPr>
+          <w:b/>
+          <w:bCs/>
+        </w:rPr>
+      </w:pPr>
+      <w:r>
+        <w:rPr>
+          <w:b/>
+          <w:bCs/>
+        </w:rPr>
+        <w:t>SOLUCIÓN</w:t>
+      </w:r>
+    </w:p>
+    <w:p>
+      <w:pPr>
+        <w:rPr>
+          <w:b/>
+          <w:bCs/>
+        </w:rPr>
+      </w:pPr>
+      <w:r>
+        <w:rPr>
+          <w:b/>
+          <w:bCs/>
+        </w:rPr>
+        <w:t>Macroentorno</w:t>
       </w:r>
     </w:p>
     <w:p>
@@ -1708,23 +1784,39 @@
         <w:pStyle w:val="Prrafodelista"/>
         <w:numPr>
           <w:ilvl w:val="0"/>
-          <w:numId w:val="5"/>
+          <w:numId w:val="11"/>
         </w:numPr>
-        <w:spacing w:after="0"/>
-      </w:pPr>
-      <w:r>
-        <w:rPr>
-          <w:b/>
-          <w:bCs/>
-        </w:rPr>
-        <w:lastRenderedPageBreak/>
-        <w:t>Una ONG organiza un evento solidario</w:t>
-      </w:r>
-      <w:r>
-        <w:t>: al mismo tiempo que planifica la recogida de alimentos, ya está distribuyendo voluntarios y controlando las donaciones.</w:t>
-      </w:r>
-      <w:r>
-        <w:t xml:space="preserve"> </w:t>
+      </w:pPr>
+      <w:r>
+        <w:rPr>
+          <w:b/>
+          <w:bCs/>
+        </w:rPr>
+        <w:t>Tecnológico</w:t>
+      </w:r>
+    </w:p>
+    <w:p>
+      <w:pPr>
+        <w:pStyle w:val="Prrafodelista"/>
+        <w:numPr>
+          <w:ilvl w:val="2"/>
+          <w:numId w:val="13"/>
+        </w:numPr>
+      </w:pPr>
+      <w:r>
+        <w:t>Hoy en día existen plataformas de venta online como Amazon que ofrecen libros a domicilio.</w:t>
+      </w:r>
+    </w:p>
+    <w:p>
+      <w:pPr>
+        <w:pStyle w:val="Prrafodelista"/>
+        <w:numPr>
+          <w:ilvl w:val="2"/>
+          <w:numId w:val="13"/>
+        </w:numPr>
+      </w:pPr>
+      <w:r>
+        <w:t>Esto influye porque puede restar clientes a la librería física, a no ser que se ofrezcan servicios complementarios (club de lectura, actividades culturales).</w:t>
       </w:r>
     </w:p>
     <w:p>
@@ -1732,19 +1824,15 @@
         <w:pStyle w:val="Prrafodelista"/>
         <w:numPr>
           <w:ilvl w:val="0"/>
-          <w:numId w:val="5"/>
+          <w:numId w:val="11"/>
         </w:numPr>
-        <w:spacing w:after="0"/>
-      </w:pPr>
-      <w:r>
-        <w:rPr>
-          <w:b/>
-          <w:bCs/>
-        </w:rPr>
-        <w:t>En un hospital</w:t>
-      </w:r>
-      <w:r>
-        <w:t>, la dirección marca políticas, los jefes de servicio organizan equipos y el personal sanitario atiende a pacientes.</w:t>
+      </w:pPr>
+      <w:r>
+        <w:rPr>
+          <w:b/>
+          <w:bCs/>
+        </w:rPr>
+        <w:t>Económico</w:t>
       </w:r>
     </w:p>
     <w:p>
@@ -1752,19 +1840,11 @@
         <w:pStyle w:val="Prrafodelista"/>
         <w:numPr>
           <w:ilvl w:val="0"/>
-          <w:numId w:val="5"/>
+          <w:numId w:val="12"/>
         </w:numPr>
-        <w:spacing w:after="0"/>
-      </w:pPr>
-      <w:r>
-        <w:rPr>
-          <w:b/>
-          <w:bCs/>
-        </w:rPr>
-        <w:t>Una empresa de software combina derecho para contratos</w:t>
-      </w:r>
-      <w:r>
-        <w:t>, estadística para informes y psicología para motivar a los equipos, todo integrado en su gestión.</w:t>
+      </w:pPr>
+      <w:r>
+        <w:t>La situación económica de la población afecta directamente al consumo de libros.</w:t>
       </w:r>
     </w:p>
     <w:p>
@@ -1772,19 +1852,11 @@
         <w:pStyle w:val="Prrafodelista"/>
         <w:numPr>
           <w:ilvl w:val="0"/>
-          <w:numId w:val="5"/>
+          <w:numId w:val="12"/>
         </w:numPr>
-        <w:spacing w:after="0"/>
-      </w:pPr>
-      <w:r>
-        <w:rPr>
-          <w:b/>
-          <w:bCs/>
-        </w:rPr>
-        <w:t>Una pyme adapta horarios de trabajo según la demand</w:t>
-      </w:r>
-      <w:r>
-        <w:t>a, mientras que una multinacional mantiene procesos rígidos y estandarizados.</w:t>
+      </w:pPr>
+      <w:r>
+        <w:t>Si la renta es baja, los clientes comprarán menos, y será necesario reforzar servicios como venta de segunda mano o descuentos.</w:t>
       </w:r>
     </w:p>
     <w:p>
@@ -1792,19 +1864,15 @@
         <w:pStyle w:val="Prrafodelista"/>
         <w:numPr>
           <w:ilvl w:val="0"/>
-          <w:numId w:val="5"/>
+          <w:numId w:val="11"/>
         </w:numPr>
-        <w:spacing w:after="0"/>
-      </w:pPr>
-      <w:r>
-        <w:rPr>
-          <w:b/>
-          <w:bCs/>
-        </w:rPr>
-        <w:t>Una asociación cultural organiza un festival</w:t>
-      </w:r>
-      <w:r>
-        <w:t>: la gestión de voluntarios y recursos no es un fin, sino el medio para alcanzar su verdadero objetivo, promover la cultura.</w:t>
+      </w:pPr>
+      <w:r>
+        <w:rPr>
+          <w:b/>
+          <w:bCs/>
+        </w:rPr>
+        <w:t>Legal</w:t>
       </w:r>
     </w:p>
     <w:p>
@@ -1812,44 +1880,11 @@
         <w:pStyle w:val="Prrafodelista"/>
         <w:numPr>
           <w:ilvl w:val="0"/>
-          <w:numId w:val="5"/>
+          <w:numId w:val="10"/>
         </w:numPr>
-        <w:spacing w:after="0"/>
-      </w:pPr>
-      <w:r>
-        <w:rPr>
-          <w:b/>
-          <w:bCs/>
-        </w:rPr>
-        <w:t xml:space="preserve">Una </w:t>
-      </w:r>
-      <w:proofErr w:type="spellStart"/>
-      <w:proofErr w:type="gramStart"/>
-      <w:r>
-        <w:rPr>
-          <w:b/>
-          <w:bCs/>
-        </w:rPr>
-        <w:t>start</w:t>
-      </w:r>
-      <w:proofErr w:type="spellEnd"/>
-      <w:r>
-        <w:rPr>
-          <w:b/>
-          <w:bCs/>
-        </w:rPr>
-        <w:t>-up</w:t>
-      </w:r>
-      <w:proofErr w:type="gramEnd"/>
-      <w:r>
-        <w:rPr>
-          <w:b/>
-          <w:bCs/>
-        </w:rPr>
-        <w:t xml:space="preserve"> de videojuegos usa conocimientos de economía y psicología</w:t>
-      </w:r>
-      <w:r>
-        <w:t>, pero necesita procesos propios de administración para coordinar turnos, equipos y tareas.</w:t>
+      </w:pPr>
+      <w:r>
+        <w:t>La venta de libros en España está regulada por la “Ley del precio fijo del libro”.</w:t>
       </w:r>
     </w:p>
     <w:p>
@@ -1857,21 +1892,1083 @@
         <w:pStyle w:val="Prrafodelista"/>
         <w:numPr>
           <w:ilvl w:val="0"/>
-          <w:numId w:val="5"/>
+          <w:numId w:val="10"/>
         </w:numPr>
-        <w:spacing w:after="0"/>
-      </w:pPr>
-      <w:r>
-        <w:rPr>
-          <w:b/>
-          <w:bCs/>
-        </w:rPr>
-        <w:t>Un colegio organiza horarios, profesorado</w:t>
-      </w:r>
-      <w:r>
-        <w:t>, materiales y actividades para que todo funcione, igual que haría una empresa o una ONG.</w:t>
-      </w:r>
-    </w:p>
+      </w:pPr>
+      <w:r>
+        <w:t>Esto significa que la librería no puede hacer grandes descuentos y debe competir en base a otros factores (atención al cliente, actividades, ambiente).</w:t>
+      </w:r>
+    </w:p>
+    <w:p>
+      <w:pPr>
+        <w:rPr>
+          <w:b/>
+          <w:bCs/>
+        </w:rPr>
+      </w:pPr>
+      <w:r>
+        <w:rPr>
+          <w:b/>
+          <w:bCs/>
+        </w:rPr>
+        <w:br w:type="page"/>
+      </w:r>
+    </w:p>
+    <w:p>
+      <w:pPr>
+        <w:rPr>
+          <w:b/>
+          <w:bCs/>
+        </w:rPr>
+      </w:pPr>
+      <w:r>
+        <w:rPr>
+          <w:b/>
+          <w:bCs/>
+        </w:rPr>
+        <w:lastRenderedPageBreak/>
+        <w:t>Microentorno</w:t>
+      </w:r>
+    </w:p>
+    <w:p>
+      <w:pPr>
+        <w:pStyle w:val="Prrafodelista"/>
+        <w:numPr>
+          <w:ilvl w:val="0"/>
+          <w:numId w:val="7"/>
+        </w:numPr>
+      </w:pPr>
+      <w:r>
+        <w:rPr>
+          <w:b/>
+          <w:bCs/>
+        </w:rPr>
+        <w:t>Clientes</w:t>
+      </w:r>
+    </w:p>
+    <w:p>
+      <w:pPr>
+        <w:pStyle w:val="Prrafodelista"/>
+        <w:numPr>
+          <w:ilvl w:val="0"/>
+          <w:numId w:val="8"/>
+        </w:numPr>
+        <w:ind w:left="1068"/>
+      </w:pPr>
+      <w:r>
+        <w:t xml:space="preserve">El público principal serán </w:t>
+      </w:r>
+      <w:r>
+        <w:rPr>
+          <w:b/>
+          <w:bCs/>
+        </w:rPr>
+        <w:t>estudiantes</w:t>
+      </w:r>
+      <w:r>
+        <w:t xml:space="preserve">, </w:t>
+      </w:r>
+      <w:r>
+        <w:rPr>
+          <w:b/>
+          <w:bCs/>
+        </w:rPr>
+        <w:t>profesorado</w:t>
+      </w:r>
+      <w:r>
+        <w:t xml:space="preserve">, </w:t>
+      </w:r>
+      <w:r>
+        <w:rPr>
+          <w:b/>
+          <w:bCs/>
+        </w:rPr>
+        <w:t>familias</w:t>
+      </w:r>
+      <w:r>
+        <w:t xml:space="preserve"> y aficionados a la lectura.</w:t>
+      </w:r>
+    </w:p>
+    <w:p>
+      <w:pPr>
+        <w:pStyle w:val="Prrafodelista"/>
+        <w:numPr>
+          <w:ilvl w:val="0"/>
+          <w:numId w:val="8"/>
+        </w:numPr>
+        <w:ind w:left="1068"/>
+      </w:pPr>
+      <w:r>
+        <w:t>Su demanda influye directamente en qué catálogo de libros mantener disponible (ejemplo: más manuales en zonas universitarias, más infantiles en barrios residenciales).</w:t>
+      </w:r>
+    </w:p>
+    <w:p>
+      <w:pPr>
+        <w:pStyle w:val="Prrafodelista"/>
+        <w:ind w:left="1068"/>
+      </w:pPr>
+    </w:p>
+    <w:p>
+      <w:pPr>
+        <w:pStyle w:val="Prrafodelista"/>
+        <w:numPr>
+          <w:ilvl w:val="0"/>
+          <w:numId w:val="7"/>
+        </w:numPr>
+      </w:pPr>
+      <w:r>
+        <w:rPr>
+          <w:b/>
+          <w:bCs/>
+        </w:rPr>
+        <w:t>Competidores</w:t>
+      </w:r>
+    </w:p>
+    <w:p>
+      <w:pPr>
+        <w:pStyle w:val="Prrafodelista"/>
+        <w:numPr>
+          <w:ilvl w:val="0"/>
+          <w:numId w:val="9"/>
+        </w:numPr>
+      </w:pPr>
+      <w:r>
+        <w:t>En la misma ciudad ya existen varias librerías pequeñas y grandes superficies.</w:t>
+      </w:r>
+    </w:p>
+    <w:p>
+      <w:pPr>
+        <w:pStyle w:val="Prrafodelista"/>
+        <w:numPr>
+          <w:ilvl w:val="0"/>
+          <w:numId w:val="9"/>
+        </w:numPr>
+      </w:pPr>
+      <w:r>
+        <w:t>Esto obliga a diferenciarse, por ejemplo, especializándose en literatura juvenil o en novelas gráficas.</w:t>
+      </w:r>
+    </w:p>
+    <w:p>
+      <w:r>
+        <w:rPr>
+          <w:b/>
+          <w:bCs/>
+        </w:rPr>
+        <w:t>Conclusión</w:t>
+      </w:r>
+      <w:r>
+        <w:t>: La librería puede funcionar si se adapta a la </w:t>
+      </w:r>
+      <w:r>
+        <w:rPr>
+          <w:b/>
+          <w:bCs/>
+        </w:rPr>
+        <w:t>realidad tecnológica</w:t>
+      </w:r>
+      <w:r>
+        <w:t> (complementando la venta física con una tienda online), a la </w:t>
+      </w:r>
+      <w:r>
+        <w:rPr>
+          <w:b/>
+          <w:bCs/>
+        </w:rPr>
+        <w:t>situación económica</w:t>
+      </w:r>
+      <w:r>
+        <w:t> (oferta ajustada a la capacidad adquisitiva del barrio) y a la </w:t>
+      </w:r>
+      <w:r>
+        <w:rPr>
+          <w:b/>
+          <w:bCs/>
+        </w:rPr>
+        <w:t>competencia local </w:t>
+      </w:r>
+      <w:r>
+        <w:t>(especialización en un nicho)</w:t>
+      </w:r>
+      <w:r>
+        <w:t>.</w:t>
+      </w:r>
+    </w:p>
+    <w:p/>
+    <w:p>
+      <w:pPr>
+        <w:rPr>
+          <w:b/>
+          <w:bCs/>
+        </w:rPr>
+      </w:pPr>
+      <w:r>
+        <w:rPr>
+          <w:b/>
+          <w:bCs/>
+        </w:rPr>
+        <w:br w:type="page"/>
+      </w:r>
+    </w:p>
+    <w:p>
+      <w:pPr>
+        <w:pStyle w:val="Ttulo2"/>
+      </w:pPr>
+      <w:r>
+        <w:lastRenderedPageBreak/>
+        <w:t>Sistemas de gestión empresarial</w:t>
+      </w:r>
+    </w:p>
+    <w:tbl>
+      <w:tblPr>
+        <w:tblStyle w:val="Tablaconcuadrcula4-nfasis1"/>
+        <w:tblW w:w="0" w:type="auto"/>
+        <w:tblLook w:val="04A0" w:firstRow="1" w:lastRow="0" w:firstColumn="1" w:lastColumn="0" w:noHBand="0" w:noVBand="1"/>
+      </w:tblPr>
+      <w:tblGrid>
+        <w:gridCol w:w="2294"/>
+        <w:gridCol w:w="1828"/>
+        <w:gridCol w:w="2112"/>
+        <w:gridCol w:w="2260"/>
+      </w:tblGrid>
+      <w:tr>
+        <w:trPr>
+          <w:cnfStyle w:val="100000000000" w:firstRow="1" w:lastRow="0" w:firstColumn="0" w:lastColumn="0" w:oddVBand="0" w:evenVBand="0" w:oddHBand="0" w:evenHBand="0" w:firstRowFirstColumn="0" w:firstRowLastColumn="0" w:lastRowFirstColumn="0" w:lastRowLastColumn="0"/>
+        </w:trPr>
+        <w:tc>
+          <w:tcPr>
+            <w:cnfStyle w:val="001000000000" w:firstRow="0" w:lastRow="0" w:firstColumn="1" w:lastColumn="0" w:oddVBand="0" w:evenVBand="0" w:oddHBand="0" w:evenHBand="0" w:firstRowFirstColumn="0" w:firstRowLastColumn="0" w:lastRowFirstColumn="0" w:lastRowLastColumn="0"/>
+            <w:tcW w:w="2294" w:type="dxa"/>
+            <w:hideMark/>
+          </w:tcPr>
+          <w:p>
+            <w:pPr>
+              <w:spacing w:after="160" w:line="278" w:lineRule="auto"/>
+            </w:pPr>
+            <w:r>
+              <w:t>S</w:t>
+            </w:r>
+            <w:r>
+              <w:t>igla</w:t>
+            </w:r>
+          </w:p>
+        </w:tc>
+        <w:tc>
+          <w:tcPr>
+            <w:tcW w:w="0" w:type="auto"/>
+            <w:hideMark/>
+          </w:tcPr>
+          <w:p>
+            <w:pPr>
+              <w:spacing w:after="160" w:line="278" w:lineRule="auto"/>
+              <w:cnfStyle w:val="100000000000" w:firstRow="1" w:lastRow="0" w:firstColumn="0" w:lastColumn="0" w:oddVBand="0" w:evenVBand="0" w:oddHBand="0" w:evenHBand="0" w:firstRowFirstColumn="0" w:firstRowLastColumn="0" w:lastRowFirstColumn="0" w:lastRowLastColumn="0"/>
+            </w:pPr>
+            <w:r>
+              <w:t>Significado</w:t>
+            </w:r>
+          </w:p>
+        </w:tc>
+        <w:tc>
+          <w:tcPr>
+            <w:tcW w:w="0" w:type="auto"/>
+            <w:hideMark/>
+          </w:tcPr>
+          <w:p>
+            <w:pPr>
+              <w:spacing w:after="160" w:line="278" w:lineRule="auto"/>
+              <w:cnfStyle w:val="100000000000" w:firstRow="1" w:lastRow="0" w:firstColumn="0" w:lastColumn="0" w:oddVBand="0" w:evenVBand="0" w:oddHBand="0" w:evenHBand="0" w:firstRowFirstColumn="0" w:firstRowLastColumn="0" w:lastRowFirstColumn="0" w:lastRowLastColumn="0"/>
+            </w:pPr>
+            <w:r>
+              <w:t>Finalidad principal</w:t>
+            </w:r>
+          </w:p>
+        </w:tc>
+        <w:tc>
+          <w:tcPr>
+            <w:tcW w:w="0" w:type="auto"/>
+            <w:hideMark/>
+          </w:tcPr>
+          <w:p>
+            <w:pPr>
+              <w:spacing w:after="160" w:line="278" w:lineRule="auto"/>
+              <w:cnfStyle w:val="100000000000" w:firstRow="1" w:lastRow="0" w:firstColumn="0" w:lastColumn="0" w:oddVBand="0" w:evenVBand="0" w:oddHBand="0" w:evenHBand="0" w:firstRowFirstColumn="0" w:firstRowLastColumn="0" w:lastRowFirstColumn="0" w:lastRowLastColumn="0"/>
+            </w:pPr>
+            <w:r>
+              <w:t>Ejemplo de uso</w:t>
+            </w:r>
+          </w:p>
+        </w:tc>
+      </w:tr>
+      <w:tr>
+        <w:trPr>
+          <w:cnfStyle w:val="000000100000" w:firstRow="0" w:lastRow="0" w:firstColumn="0" w:lastColumn="0" w:oddVBand="0" w:evenVBand="0" w:oddHBand="1" w:evenHBand="0" w:firstRowFirstColumn="0" w:firstRowLastColumn="0" w:lastRowFirstColumn="0" w:lastRowLastColumn="0"/>
+        </w:trPr>
+        <w:tc>
+          <w:tcPr>
+            <w:cnfStyle w:val="001000000000" w:firstRow="0" w:lastRow="0" w:firstColumn="1" w:lastColumn="0" w:oddVBand="0" w:evenVBand="0" w:oddHBand="0" w:evenHBand="0" w:firstRowFirstColumn="0" w:firstRowLastColumn="0" w:lastRowFirstColumn="0" w:lastRowLastColumn="0"/>
+            <w:tcW w:w="2294" w:type="dxa"/>
+            <w:hideMark/>
+          </w:tcPr>
+          <w:p>
+            <w:pPr>
+              <w:spacing w:after="160" w:line="278" w:lineRule="auto"/>
+            </w:pPr>
+            <w:r>
+              <w:t xml:space="preserve">ERP (Enterprise </w:t>
+            </w:r>
+            <w:proofErr w:type="spellStart"/>
+            <w:r>
+              <w:t>Resource</w:t>
+            </w:r>
+            <w:proofErr w:type="spellEnd"/>
+            <w:r>
+              <w:t xml:space="preserve"> </w:t>
+            </w:r>
+            <w:proofErr w:type="spellStart"/>
+            <w:r>
+              <w:t>Planning</w:t>
+            </w:r>
+            <w:proofErr w:type="spellEnd"/>
+            <w:r>
+              <w:t>)</w:t>
+            </w:r>
+          </w:p>
+        </w:tc>
+        <w:tc>
+          <w:tcPr>
+            <w:tcW w:w="0" w:type="auto"/>
+            <w:hideMark/>
+          </w:tcPr>
+          <w:p>
+            <w:pPr>
+              <w:spacing w:after="160" w:line="278" w:lineRule="auto"/>
+              <w:cnfStyle w:val="000000100000" w:firstRow="0" w:lastRow="0" w:firstColumn="0" w:lastColumn="0" w:oddVBand="0" w:evenVBand="0" w:oddHBand="1" w:evenHBand="0" w:firstRowFirstColumn="0" w:firstRowLastColumn="0" w:lastRowFirstColumn="0" w:lastRowLastColumn="0"/>
+            </w:pPr>
+            <w:r>
+              <w:t>Planificación de Recursos Empresariales</w:t>
+            </w:r>
+          </w:p>
+        </w:tc>
+        <w:tc>
+          <w:tcPr>
+            <w:tcW w:w="0" w:type="auto"/>
+            <w:hideMark/>
+          </w:tcPr>
+          <w:p>
+            <w:pPr>
+              <w:spacing w:after="160" w:line="278" w:lineRule="auto"/>
+              <w:cnfStyle w:val="000000100000" w:firstRow="0" w:lastRow="0" w:firstColumn="0" w:lastColumn="0" w:oddVBand="0" w:evenVBand="0" w:oddHBand="1" w:evenHBand="0" w:firstRowFirstColumn="0" w:firstRowLastColumn="0" w:lastRowFirstColumn="0" w:lastRowLastColumn="0"/>
+            </w:pPr>
+            <w:r>
+              <w:t>Integrar y automatizar procesos internos de la empresa: producción, logística, ventas, contabilidad, RRHH…</w:t>
+            </w:r>
+          </w:p>
+        </w:tc>
+        <w:tc>
+          <w:tcPr>
+            <w:tcW w:w="0" w:type="auto"/>
+            <w:hideMark/>
+          </w:tcPr>
+          <w:p>
+            <w:pPr>
+              <w:spacing w:after="160" w:line="278" w:lineRule="auto"/>
+              <w:cnfStyle w:val="000000100000" w:firstRow="0" w:lastRow="0" w:firstColumn="0" w:lastColumn="0" w:oddVBand="0" w:evenVBand="0" w:oddHBand="1" w:evenHBand="0" w:firstRowFirstColumn="0" w:firstRowLastColumn="0" w:lastRowFirstColumn="0" w:lastRowLastColumn="0"/>
+            </w:pPr>
+            <w:r>
+              <w:t>Una fábrica de muebles coordina producción, inventario y distribución en un único sistema.</w:t>
+            </w:r>
+          </w:p>
+        </w:tc>
+      </w:tr>
+      <w:tr>
+        <w:tc>
+          <w:tcPr>
+            <w:cnfStyle w:val="001000000000" w:firstRow="0" w:lastRow="0" w:firstColumn="1" w:lastColumn="0" w:oddVBand="0" w:evenVBand="0" w:oddHBand="0" w:evenHBand="0" w:firstRowFirstColumn="0" w:firstRowLastColumn="0" w:lastRowFirstColumn="0" w:lastRowLastColumn="0"/>
+            <w:tcW w:w="2294" w:type="dxa"/>
+            <w:hideMark/>
+          </w:tcPr>
+          <w:p>
+            <w:pPr>
+              <w:spacing w:after="160" w:line="278" w:lineRule="auto"/>
+            </w:pPr>
+            <w:r>
+              <w:t>CRM (</w:t>
+            </w:r>
+            <w:proofErr w:type="spellStart"/>
+            <w:r>
+              <w:t>Customer</w:t>
+            </w:r>
+            <w:proofErr w:type="spellEnd"/>
+            <w:r>
+              <w:t xml:space="preserve"> </w:t>
+            </w:r>
+            <w:proofErr w:type="spellStart"/>
+            <w:r>
+              <w:t>Relationship</w:t>
+            </w:r>
+            <w:proofErr w:type="spellEnd"/>
+            <w:r>
+              <w:t xml:space="preserve"> Management)</w:t>
+            </w:r>
+          </w:p>
+        </w:tc>
+        <w:tc>
+          <w:tcPr>
+            <w:tcW w:w="0" w:type="auto"/>
+            <w:hideMark/>
+          </w:tcPr>
+          <w:p>
+            <w:pPr>
+              <w:spacing w:after="160" w:line="278" w:lineRule="auto"/>
+              <w:cnfStyle w:val="000000000000" w:firstRow="0" w:lastRow="0" w:firstColumn="0" w:lastColumn="0" w:oddVBand="0" w:evenVBand="0" w:oddHBand="0" w:evenHBand="0" w:firstRowFirstColumn="0" w:firstRowLastColumn="0" w:lastRowFirstColumn="0" w:lastRowLastColumn="0"/>
+            </w:pPr>
+            <w:r>
+              <w:t>Gestión de las Relaciones con los Clientes</w:t>
+            </w:r>
+          </w:p>
+        </w:tc>
+        <w:tc>
+          <w:tcPr>
+            <w:tcW w:w="0" w:type="auto"/>
+            <w:hideMark/>
+          </w:tcPr>
+          <w:p>
+            <w:pPr>
+              <w:spacing w:after="160" w:line="278" w:lineRule="auto"/>
+              <w:cnfStyle w:val="000000000000" w:firstRow="0" w:lastRow="0" w:firstColumn="0" w:lastColumn="0" w:oddVBand="0" w:evenVBand="0" w:oddHBand="0" w:evenHBand="0" w:firstRowFirstColumn="0" w:firstRowLastColumn="0" w:lastRowFirstColumn="0" w:lastRowLastColumn="0"/>
+            </w:pPr>
+            <w:r>
+              <w:t>Centralizar información e interacciones con clientes: ventas, marketing, atención al cliente</w:t>
+            </w:r>
+          </w:p>
+        </w:tc>
+        <w:tc>
+          <w:tcPr>
+            <w:tcW w:w="0" w:type="auto"/>
+            <w:hideMark/>
+          </w:tcPr>
+          <w:p>
+            <w:pPr>
+              <w:spacing w:after="160" w:line="278" w:lineRule="auto"/>
+              <w:cnfStyle w:val="000000000000" w:firstRow="0" w:lastRow="0" w:firstColumn="0" w:lastColumn="0" w:oddVBand="0" w:evenVBand="0" w:oddHBand="0" w:evenHBand="0" w:firstRowFirstColumn="0" w:firstRowLastColumn="0" w:lastRowFirstColumn="0" w:lastRowLastColumn="0"/>
+            </w:pPr>
+            <w:r>
+              <w:t>Una empresa de telefonía gestiona historial de llamadas, incidencias y campañas de fidelización.</w:t>
+            </w:r>
+          </w:p>
+        </w:tc>
+      </w:tr>
+      <w:tr>
+        <w:trPr>
+          <w:cnfStyle w:val="000000100000" w:firstRow="0" w:lastRow="0" w:firstColumn="0" w:lastColumn="0" w:oddVBand="0" w:evenVBand="0" w:oddHBand="1" w:evenHBand="0" w:firstRowFirstColumn="0" w:firstRowLastColumn="0" w:lastRowFirstColumn="0" w:lastRowLastColumn="0"/>
+        </w:trPr>
+        <w:tc>
+          <w:tcPr>
+            <w:cnfStyle w:val="001000000000" w:firstRow="0" w:lastRow="0" w:firstColumn="1" w:lastColumn="0" w:oddVBand="0" w:evenVBand="0" w:oddHBand="0" w:evenHBand="0" w:firstRowFirstColumn="0" w:firstRowLastColumn="0" w:lastRowFirstColumn="0" w:lastRowLastColumn="0"/>
+            <w:tcW w:w="2294" w:type="dxa"/>
+            <w:hideMark/>
+          </w:tcPr>
+          <w:p>
+            <w:pPr>
+              <w:spacing w:after="160" w:line="278" w:lineRule="auto"/>
+            </w:pPr>
+            <w:r>
+              <w:t>SRM (</w:t>
+            </w:r>
+            <w:proofErr w:type="spellStart"/>
+            <w:r>
+              <w:t>Supplier</w:t>
+            </w:r>
+            <w:proofErr w:type="spellEnd"/>
+            <w:r>
+              <w:t xml:space="preserve"> </w:t>
+            </w:r>
+            <w:proofErr w:type="spellStart"/>
+            <w:r>
+              <w:t>Relationship</w:t>
+            </w:r>
+            <w:proofErr w:type="spellEnd"/>
+            <w:r>
+              <w:t xml:space="preserve"> Management)</w:t>
+            </w:r>
+          </w:p>
+        </w:tc>
+        <w:tc>
+          <w:tcPr>
+            <w:tcW w:w="0" w:type="auto"/>
+            <w:hideMark/>
+          </w:tcPr>
+          <w:p>
+            <w:pPr>
+              <w:spacing w:after="160" w:line="278" w:lineRule="auto"/>
+              <w:cnfStyle w:val="000000100000" w:firstRow="0" w:lastRow="0" w:firstColumn="0" w:lastColumn="0" w:oddVBand="0" w:evenVBand="0" w:oddHBand="1" w:evenHBand="0" w:firstRowFirstColumn="0" w:firstRowLastColumn="0" w:lastRowFirstColumn="0" w:lastRowLastColumn="0"/>
+            </w:pPr>
+            <w:r>
+              <w:t>Gestión de las Relaciones con Proveedores</w:t>
+            </w:r>
+          </w:p>
+        </w:tc>
+        <w:tc>
+          <w:tcPr>
+            <w:tcW w:w="0" w:type="auto"/>
+            <w:hideMark/>
+          </w:tcPr>
+          <w:p>
+            <w:pPr>
+              <w:spacing w:after="160" w:line="278" w:lineRule="auto"/>
+              <w:cnfStyle w:val="000000100000" w:firstRow="0" w:lastRow="0" w:firstColumn="0" w:lastColumn="0" w:oddVBand="0" w:evenVBand="0" w:oddHBand="1" w:evenHBand="0" w:firstRowFirstColumn="0" w:firstRowLastColumn="0" w:lastRowFirstColumn="0" w:lastRowLastColumn="0"/>
+            </w:pPr>
+            <w:r>
+              <w:t>Mejorar la comunicación y coordinación con los proveedores</w:t>
+            </w:r>
+          </w:p>
+        </w:tc>
+        <w:tc>
+          <w:tcPr>
+            <w:tcW w:w="0" w:type="auto"/>
+            <w:hideMark/>
+          </w:tcPr>
+          <w:p>
+            <w:pPr>
+              <w:spacing w:after="160" w:line="278" w:lineRule="auto"/>
+              <w:cnfStyle w:val="000000100000" w:firstRow="0" w:lastRow="0" w:firstColumn="0" w:lastColumn="0" w:oddVBand="0" w:evenVBand="0" w:oddHBand="1" w:evenHBand="0" w:firstRowFirstColumn="0" w:firstRowLastColumn="0" w:lastRowFirstColumn="0" w:lastRowLastColumn="0"/>
+            </w:pPr>
+            <w:r>
+              <w:t>Una cadena de supermercados controla con proveedores la entrega diaria de productos frescos.</w:t>
+            </w:r>
+          </w:p>
+        </w:tc>
+      </w:tr>
+      <w:tr>
+        <w:tc>
+          <w:tcPr>
+            <w:cnfStyle w:val="001000000000" w:firstRow="0" w:lastRow="0" w:firstColumn="1" w:lastColumn="0" w:oddVBand="0" w:evenVBand="0" w:oddHBand="0" w:evenHBand="0" w:firstRowFirstColumn="0" w:firstRowLastColumn="0" w:lastRowFirstColumn="0" w:lastRowLastColumn="0"/>
+            <w:tcW w:w="2294" w:type="dxa"/>
+            <w:hideMark/>
+          </w:tcPr>
+          <w:p>
+            <w:pPr>
+              <w:spacing w:after="160" w:line="278" w:lineRule="auto"/>
+            </w:pPr>
+            <w:r>
+              <w:t>BI (</w:t>
+            </w:r>
+            <w:proofErr w:type="gramStart"/>
+            <w:r>
+              <w:t xml:space="preserve">Business </w:t>
+            </w:r>
+            <w:proofErr w:type="spellStart"/>
+            <w:r>
+              <w:t>Intelligence</w:t>
+            </w:r>
+            <w:proofErr w:type="spellEnd"/>
+            <w:proofErr w:type="gramEnd"/>
+            <w:r>
+              <w:t>)</w:t>
+            </w:r>
+          </w:p>
+        </w:tc>
+        <w:tc>
+          <w:tcPr>
+            <w:tcW w:w="0" w:type="auto"/>
+            <w:hideMark/>
+          </w:tcPr>
+          <w:p>
+            <w:pPr>
+              <w:spacing w:after="160" w:line="278" w:lineRule="auto"/>
+              <w:cnfStyle w:val="000000000000" w:firstRow="0" w:lastRow="0" w:firstColumn="0" w:lastColumn="0" w:oddVBand="0" w:evenVBand="0" w:oddHBand="0" w:evenHBand="0" w:firstRowFirstColumn="0" w:firstRowLastColumn="0" w:lastRowFirstColumn="0" w:lastRowLastColumn="0"/>
+            </w:pPr>
+            <w:r>
+              <w:t>Inteligencia de Negocio</w:t>
+            </w:r>
+          </w:p>
+        </w:tc>
+        <w:tc>
+          <w:tcPr>
+            <w:tcW w:w="0" w:type="auto"/>
+            <w:hideMark/>
+          </w:tcPr>
+          <w:p>
+            <w:pPr>
+              <w:spacing w:after="160" w:line="278" w:lineRule="auto"/>
+              <w:cnfStyle w:val="000000000000" w:firstRow="0" w:lastRow="0" w:firstColumn="0" w:lastColumn="0" w:oddVBand="0" w:evenVBand="0" w:oddHBand="0" w:evenHBand="0" w:firstRowFirstColumn="0" w:firstRowLastColumn="0" w:lastRowFirstColumn="0" w:lastRowLastColumn="0"/>
+            </w:pPr>
+            <w:r>
+              <w:t>Convertir datos de la empresa en información útil para la toma de decisiones</w:t>
+            </w:r>
+          </w:p>
+        </w:tc>
+        <w:tc>
+          <w:tcPr>
+            <w:tcW w:w="0" w:type="auto"/>
+            <w:hideMark/>
+          </w:tcPr>
+          <w:p>
+            <w:pPr>
+              <w:spacing w:after="160" w:line="278" w:lineRule="auto"/>
+              <w:cnfStyle w:val="000000000000" w:firstRow="0" w:lastRow="0" w:firstColumn="0" w:lastColumn="0" w:oddVBand="0" w:evenVBand="0" w:oddHBand="0" w:evenHBand="0" w:firstRowFirstColumn="0" w:firstRowLastColumn="0" w:lastRowFirstColumn="0" w:lastRowLastColumn="0"/>
+            </w:pPr>
+            <w:r>
+              <w:t>Una tienda online analiza productos más vendidos, regiones de compra y eficacia de campañas de marketing.</w:t>
+            </w:r>
+          </w:p>
+        </w:tc>
+      </w:tr>
+    </w:tbl>
+    <w:p>
+      <w:pPr>
+        <w:rPr>
+          <w:noProof/>
+        </w:rPr>
+      </w:pPr>
+    </w:p>
+    <w:p/>
+    <w:p/>
+    <w:p>
+      <w:pPr>
+        <w:rPr>
+          <w:noProof/>
+        </w:rPr>
+      </w:pPr>
+      <w:r>
+        <w:rPr>
+          <w:noProof/>
+        </w:rPr>
+        <w:br w:type="page"/>
+      </w:r>
+    </w:p>
+    <w:p>
+      <w:pPr>
+        <w:rPr>
+          <w:noProof/>
+        </w:rPr>
+      </w:pPr>
+      <w:r>
+        <w:rPr>
+          <w:noProof/>
+        </w:rPr>
+        <w:lastRenderedPageBreak/>
+        <w:t>Cosas que necesita gestionar un ERP:</w:t>
+      </w:r>
+    </w:p>
+    <w:p>
+      <w:r>
+        <w:rPr>
+          <w:noProof/>
+        </w:rPr>
+        <w:drawing>
+          <wp:inline distT="0" distB="0" distL="0" distR="0" wp14:anchorId="26483CA6" wp14:editId="3C4B6254">
+            <wp:extent cx="4399734" cy="2027582"/>
+            <wp:effectExtent l="0" t="0" r="1270" b="0"/>
+            <wp:docPr id="1420607713" name="Imagen 5" descr="Texto, Icono, Pizarra&#10;&#10;El contenido generado por IA puede ser incorrecto."/>
+            <wp:cNvGraphicFramePr>
+              <a:graphicFrameLocks xmlns:a="http://schemas.openxmlformats.org/drawingml/2006/main" noChangeAspect="1"/>
+            </wp:cNvGraphicFramePr>
+            <a:graphic xmlns:a="http://schemas.openxmlformats.org/drawingml/2006/main">
+              <a:graphicData uri="http://schemas.openxmlformats.org/drawingml/2006/picture">
+                <pic:pic xmlns:pic="http://schemas.openxmlformats.org/drawingml/2006/picture">
+                  <pic:nvPicPr>
+                    <pic:cNvPr id="1420607713" name="Imagen 5" descr="Texto, Icono, Pizarra&#10;&#10;El contenido generado por IA puede ser incorrecto."/>
+                    <pic:cNvPicPr>
+                      <a:picLocks noChangeAspect="1" noChangeArrowheads="1"/>
+                    </pic:cNvPicPr>
+                  </pic:nvPicPr>
+                  <pic:blipFill>
+                    <a:blip r:embed="rId6">
+                      <a:extLst>
+                        <a:ext uri="{28A0092B-C50C-407E-A947-70E740481C1C}">
+                          <a14:useLocalDpi xmlns:a14="http://schemas.microsoft.com/office/drawing/2010/main" val="0"/>
+                        </a:ext>
+                      </a:extLst>
+                    </a:blip>
+                    <a:srcRect/>
+                    <a:stretch>
+                      <a:fillRect/>
+                    </a:stretch>
+                  </pic:blipFill>
+                  <pic:spPr bwMode="auto">
+                    <a:xfrm>
+                      <a:off x="0" y="0"/>
+                      <a:ext cx="4407340" cy="2031087"/>
+                    </a:xfrm>
+                    <a:prstGeom prst="rect">
+                      <a:avLst/>
+                    </a:prstGeom>
+                    <a:noFill/>
+                    <a:ln>
+                      <a:noFill/>
+                    </a:ln>
+                  </pic:spPr>
+                </pic:pic>
+              </a:graphicData>
+            </a:graphic>
+          </wp:inline>
+        </w:drawing>
+      </w:r>
+    </w:p>
+    <w:p/>
+    <w:p>
+      <w:r>
+        <w:t>Características de los ERP:</w:t>
+      </w:r>
+    </w:p>
+    <w:p>
+      <w:pPr>
+        <w:pStyle w:val="Prrafodelista"/>
+        <w:numPr>
+          <w:ilvl w:val="0"/>
+          <w:numId w:val="15"/>
+        </w:numPr>
+      </w:pPr>
+      <w:r>
+        <w:rPr>
+          <w:b/>
+          <w:bCs/>
+        </w:rPr>
+        <w:t>Integrales</w:t>
+      </w:r>
+      <w:r>
+        <w:t>: Controlan todos los procesos de la empresa. Los departamentos están conectados, lo que evita duplicar información. Todo se gestiona desde una misma plataforma (ventas, producción, stock, distribución, facturación, contabilidad).</w:t>
+      </w:r>
+    </w:p>
+    <w:p>
+      <w:pPr>
+        <w:pStyle w:val="Prrafodelista"/>
+        <w:numPr>
+          <w:ilvl w:val="0"/>
+          <w:numId w:val="15"/>
+        </w:numPr>
+      </w:pPr>
+      <w:r>
+        <w:rPr>
+          <w:b/>
+          <w:bCs/>
+        </w:rPr>
+        <w:t>Modulares</w:t>
+      </w:r>
+      <w:r>
+        <w:t>: Se dividen en módulos según las funciones de cada área (ventas, contabilidad, RRHH, etc.). Solo se instalan los que necesita la empresa.</w:t>
+      </w:r>
+    </w:p>
+    <w:p>
+      <w:pPr>
+        <w:pStyle w:val="Prrafodelista"/>
+        <w:numPr>
+          <w:ilvl w:val="0"/>
+          <w:numId w:val="15"/>
+        </w:numPr>
+      </w:pPr>
+      <w:r>
+        <w:rPr>
+          <w:b/>
+          <w:bCs/>
+        </w:rPr>
+        <w:t>Adaptables</w:t>
+      </w:r>
+      <w:r>
+        <w:t>: Se pueden configurar según el tamaño y tipo de empresa (pequeña, mediana o grande). Se ajustan a las necesidades específicas de cada negocio.</w:t>
+      </w:r>
+    </w:p>
+    <w:p>
+      <w:pPr>
+        <w:rPr>
+          <w:noProof/>
+        </w:rPr>
+      </w:pPr>
+      <w:r>
+        <w:rPr>
+          <w:noProof/>
+        </w:rPr>
+        <w:br w:type="page"/>
+      </w:r>
+    </w:p>
+    <w:p>
+      <w:r>
+        <w:rPr>
+          <w:noProof/>
+        </w:rPr>
+        <w:lastRenderedPageBreak/>
+        <w:t xml:space="preserve">Cosas que necesita gestionar un </w:t>
+      </w:r>
+      <w:r>
+        <w:rPr>
+          <w:noProof/>
+        </w:rPr>
+        <w:t>CRM</w:t>
+      </w:r>
+      <w:r>
+        <w:rPr>
+          <w:noProof/>
+        </w:rPr>
+        <w:t>:</w:t>
+      </w:r>
+    </w:p>
+    <w:p>
+      <w:r>
+        <w:rPr>
+          <w:noProof/>
+        </w:rPr>
+        <w:drawing>
+          <wp:inline distT="0" distB="0" distL="0" distR="0" wp14:anchorId="3047E625" wp14:editId="06998756">
+            <wp:extent cx="5400040" cy="2214880"/>
+            <wp:effectExtent l="0" t="0" r="0" b="0"/>
+            <wp:docPr id="55897251" name="Imagen 6" descr="Diagrama, Texto, Chat o mensaje de texto&#10;&#10;El contenido generado por IA puede ser incorrecto."/>
+            <wp:cNvGraphicFramePr>
+              <a:graphicFrameLocks xmlns:a="http://schemas.openxmlformats.org/drawingml/2006/main" noChangeAspect="1"/>
+            </wp:cNvGraphicFramePr>
+            <a:graphic xmlns:a="http://schemas.openxmlformats.org/drawingml/2006/main">
+              <a:graphicData uri="http://schemas.openxmlformats.org/drawingml/2006/picture">
+                <pic:pic xmlns:pic="http://schemas.openxmlformats.org/drawingml/2006/picture">
+                  <pic:nvPicPr>
+                    <pic:cNvPr id="55897251" name="Imagen 6" descr="Diagrama, Texto, Chat o mensaje de texto&#10;&#10;El contenido generado por IA puede ser incorrecto."/>
+                    <pic:cNvPicPr>
+                      <a:picLocks noChangeAspect="1" noChangeArrowheads="1"/>
+                    </pic:cNvPicPr>
+                  </pic:nvPicPr>
+                  <pic:blipFill>
+                    <a:blip r:embed="rId7">
+                      <a:extLst>
+                        <a:ext uri="{28A0092B-C50C-407E-A947-70E740481C1C}">
+                          <a14:useLocalDpi xmlns:a14="http://schemas.microsoft.com/office/drawing/2010/main" val="0"/>
+                        </a:ext>
+                      </a:extLst>
+                    </a:blip>
+                    <a:srcRect/>
+                    <a:stretch>
+                      <a:fillRect/>
+                    </a:stretch>
+                  </pic:blipFill>
+                  <pic:spPr bwMode="auto">
+                    <a:xfrm>
+                      <a:off x="0" y="0"/>
+                      <a:ext cx="5400040" cy="2214880"/>
+                    </a:xfrm>
+                    <a:prstGeom prst="rect">
+                      <a:avLst/>
+                    </a:prstGeom>
+                    <a:noFill/>
+                    <a:ln>
+                      <a:noFill/>
+                    </a:ln>
+                  </pic:spPr>
+                </pic:pic>
+              </a:graphicData>
+            </a:graphic>
+          </wp:inline>
+        </w:drawing>
+      </w:r>
+    </w:p>
+    <w:p/>
+    <w:p>
+      <w:pPr>
+        <w:rPr>
+          <w:b/>
+          <w:bCs/>
+        </w:rPr>
+      </w:pPr>
+      <w:r>
+        <w:rPr>
+          <w:b/>
+          <w:bCs/>
+        </w:rPr>
+        <w:t>Ventajas</w:t>
+      </w:r>
+    </w:p>
+    <w:p>
+      <w:pPr>
+        <w:pStyle w:val="Prrafodelista"/>
+        <w:numPr>
+          <w:ilvl w:val="0"/>
+          <w:numId w:val="16"/>
+        </w:numPr>
+      </w:pPr>
+      <w:r>
+        <w:t>Estandarización e integración de la información.</w:t>
+      </w:r>
+    </w:p>
+    <w:p>
+      <w:pPr>
+        <w:pStyle w:val="Prrafodelista"/>
+        <w:numPr>
+          <w:ilvl w:val="0"/>
+          <w:numId w:val="16"/>
+        </w:numPr>
+      </w:pPr>
+      <w:r>
+        <w:t>Mayor control organizacional.</w:t>
+      </w:r>
+    </w:p>
+    <w:p>
+      <w:pPr>
+        <w:pStyle w:val="Prrafodelista"/>
+        <w:numPr>
+          <w:ilvl w:val="0"/>
+          <w:numId w:val="16"/>
+        </w:numPr>
+      </w:pPr>
+      <w:r>
+        <w:t>Minimiza el tiempo de análisis.</w:t>
+      </w:r>
+    </w:p>
+    <w:p>
+      <w:pPr>
+        <w:pStyle w:val="Prrafodelista"/>
+        <w:numPr>
+          <w:ilvl w:val="0"/>
+          <w:numId w:val="16"/>
+        </w:numPr>
+      </w:pPr>
+      <w:r>
+        <w:t>Disminuye los costes.</w:t>
+      </w:r>
+    </w:p>
+    <w:p>
+      <w:pPr>
+        <w:pStyle w:val="Prrafodelista"/>
+        <w:numPr>
+          <w:ilvl w:val="0"/>
+          <w:numId w:val="16"/>
+        </w:numPr>
+      </w:pPr>
+      <w:r>
+        <w:t>Información actualizada.</w:t>
+      </w:r>
+    </w:p>
+    <w:p>
+      <w:pPr>
+        <w:pStyle w:val="Prrafodelista"/>
+        <w:numPr>
+          <w:ilvl w:val="0"/>
+          <w:numId w:val="16"/>
+        </w:numPr>
+      </w:pPr>
+      <w:r>
+        <w:t>Optimización de tiempos.</w:t>
+      </w:r>
+    </w:p>
+    <w:p>
+      <w:pPr>
+        <w:pStyle w:val="Prrafodelista"/>
+        <w:numPr>
+          <w:ilvl w:val="0"/>
+          <w:numId w:val="16"/>
+        </w:numPr>
+      </w:pPr>
+      <w:r>
+        <w:t>Evita información duplicada.</w:t>
+      </w:r>
+    </w:p>
+    <w:p>
+      <w:pPr>
+        <w:pStyle w:val="Prrafodelista"/>
+        <w:numPr>
+          <w:ilvl w:val="0"/>
+          <w:numId w:val="16"/>
+        </w:numPr>
+      </w:pPr>
+      <w:r>
+        <w:t>Módulos configurables.</w:t>
+      </w:r>
+    </w:p>
+    <w:p>
+      <w:pPr>
+        <w:pStyle w:val="Prrafodelista"/>
+        <w:numPr>
+          <w:ilvl w:val="0"/>
+          <w:numId w:val="16"/>
+        </w:numPr>
+      </w:pPr>
+      <w:r>
+        <w:t>Mejora el servicio al cliente.</w:t>
+      </w:r>
+    </w:p>
+    <w:p>
+      <w:pPr>
+        <w:rPr>
+          <w:b/>
+          <w:bCs/>
+        </w:rPr>
+      </w:pPr>
+      <w:r>
+        <w:rPr>
+          <w:b/>
+          <w:bCs/>
+        </w:rPr>
+        <w:t>Desventajas</w:t>
+      </w:r>
+    </w:p>
+    <w:p>
+      <w:pPr>
+        <w:pStyle w:val="Prrafodelista"/>
+        <w:numPr>
+          <w:ilvl w:val="0"/>
+          <w:numId w:val="17"/>
+        </w:numPr>
+      </w:pPr>
+      <w:r>
+        <w:t>Costes a primera vista.</w:t>
+      </w:r>
+    </w:p>
+    <w:p>
+      <w:pPr>
+        <w:pStyle w:val="Prrafodelista"/>
+        <w:numPr>
+          <w:ilvl w:val="0"/>
+          <w:numId w:val="17"/>
+        </w:numPr>
+      </w:pPr>
+      <w:r>
+        <w:t>Mucho tiempo de implementación.</w:t>
+      </w:r>
+    </w:p>
+    <w:p>
+      <w:pPr>
+        <w:pStyle w:val="Prrafodelista"/>
+        <w:numPr>
+          <w:ilvl w:val="0"/>
+          <w:numId w:val="17"/>
+        </w:numPr>
+      </w:pPr>
+      <w:r>
+        <w:t>Adquisición y adaptación del hardware.</w:t>
+      </w:r>
+    </w:p>
+    <w:p>
+      <w:pPr>
+        <w:pStyle w:val="Prrafodelista"/>
+        <w:numPr>
+          <w:ilvl w:val="0"/>
+          <w:numId w:val="17"/>
+        </w:numPr>
+      </w:pPr>
+      <w:r>
+        <w:t>Pocos expertos en este tipo de sistemas.</w:t>
+      </w:r>
+    </w:p>
+    <w:p>
+      <w:pPr>
+        <w:pStyle w:val="Prrafodelista"/>
+        <w:numPr>
+          <w:ilvl w:val="0"/>
+          <w:numId w:val="17"/>
+        </w:numPr>
+      </w:pPr>
+      <w:r>
+        <w:t>Dificultad en la utilización del sistema.</w:t>
+      </w:r>
+    </w:p>
+    <w:p>
+      <w:pPr>
+        <w:pStyle w:val="Prrafodelista"/>
+        <w:numPr>
+          <w:ilvl w:val="0"/>
+          <w:numId w:val="17"/>
+        </w:numPr>
+      </w:pPr>
+      <w:r>
+        <w:t>Costes de licencias.</w:t>
+      </w:r>
+    </w:p>
+    <w:p/>
     <w:sectPr>
       <w:pgSz w:w="11906" w:h="16838"/>
       <w:pgMar w:top="1417" w:right="1701" w:bottom="1417" w:left="1701" w:header="708" w:footer="708" w:gutter="0"/>
@@ -1887,6 +2984,513 @@
 <file path=word/numbering.xml><?xml version="1.0" encoding="utf-8"?>
 <w:numbering xmlns:wpc="http://schemas.microsoft.com/office/word/2010/wordprocessingCanvas" xmlns:cx="http://schemas.microsoft.com/office/drawing/2014/chartex" xmlns:cx1="http://schemas.microsoft.com/office/drawing/2015/9/8/chartex" xmlns:cx2="http://schemas.microsoft.com/office/drawing/2015/10/21/chartex" xmlns:cx3="http://schemas.microsoft.com/office/drawing/2016/5/9/chartex" xmlns:cx4="http://schemas.microsoft.com/office/drawing/2016/5/10/chartex" xmlns:cx5="http://schemas.microsoft.com/office/drawing/2016/5/11/chartex" xmlns:cx6="http://schemas.microsoft.com/office/drawing/2016/5/12/chartex" xmlns:cx7="http://schemas.microsoft.com/office/drawing/2016/5/13/chartex" xmlns:cx8="http://schemas.microsoft.com/office/drawing/2016/5/14/chartex" xmlns:mc="http://schemas.openxmlformats.org/markup-compatibility/2006" xmlns:aink="http://schemas.microsoft.com/office/drawing/2016/ink" xmlns:am3d="http://schemas.microsoft.com/office/drawing/2017/model3d" xmlns:o="urn:schemas-microsoft-com:office:office" xmlns:oel="http://schemas.microsoft.com/office/2019/extlst" xmlns:r="http://schemas.openxmlformats.org/officeDocument/2006/relationships" xmlns:m="http://schemas.openxmlformats.org/officeDocument/2006/math" xmlns:v="urn:schemas-microsoft-com:vml" xmlns:wp14="http://schemas.microsoft.com/office/word/2010/wordprocessingDrawing" xmlns:wp="http://schemas.openxmlformats.org/drawingml/2006/wordprocessingDrawing" xmlns:w10="urn:schemas-microsoft-com:office:word" xmlns:w="http://schemas.openxmlformats.org/wordprocessingml/2006/main" xmlns:w14="http://schemas.microsoft.com/office/word/2010/wordml" xmlns:w15="http://schemas.microsoft.com/office/word/2012/wordml" xmlns:w16cex="http://schemas.microsoft.com/office/word/2018/wordml/cex" xmlns:w16cid="http://schemas.microsoft.com/office/word/2016/wordml/cid" xmlns:w16="http://schemas.microsoft.com/office/word/2018/wordml" xmlns:w16du="http://schemas.microsoft.com/office/word/2023/wordml/word16du" xmlns:w16sdtdh="http://schemas.microsoft.com/office/word/2020/wordml/sdtdatahash" xmlns:w16sdtfl="http://schemas.microsoft.com/office/word/2024/wordml/sdtformatlock" xmlns:w16se="http://schemas.microsoft.com/office/word/2015/wordml/symex" xmlns:wpg="http://schemas.microsoft.com/office/word/2010/wordprocessingGroup" xmlns:wpi="http://schemas.microsoft.com/office/word/2010/wordprocessingInk" xmlns:wne="http://schemas.microsoft.com/office/word/2006/wordml" xmlns:wps="http://schemas.microsoft.com/office/word/2010/wordprocessingShape" mc:Ignorable="w14 w15 w16se w16cid w16 w16cex w16sdtdh w16sdtfl w16du wp14">
   <w:abstractNum w:abstractNumId="0" w15:restartNumberingAfterBreak="0">
+    <w:nsid w:val="14B50589"/>
+    <w:multiLevelType w:val="hybridMultilevel"/>
+    <w:tmpl w:val="40600FFA"/>
+    <w:lvl w:ilvl="0" w:tplc="FFFFFFFF">
+      <w:numFmt w:val="bullet"/>
+      <w:lvlText w:val="-"/>
+      <w:lvlJc w:val="left"/>
+      <w:pPr>
+        <w:ind w:left="720" w:hanging="360"/>
+      </w:pPr>
+      <w:rPr>
+        <w:rFonts w:ascii="Aptos" w:eastAsiaTheme="minorHAnsi" w:hAnsi="Aptos" w:cstheme="minorBidi" w:hint="default"/>
+      </w:rPr>
+    </w:lvl>
+    <w:lvl w:ilvl="1" w:tplc="FFFFFFFF">
+      <w:start w:val="1"/>
+      <w:numFmt w:val="bullet"/>
+      <w:lvlText w:val="o"/>
+      <w:lvlJc w:val="left"/>
+      <w:pPr>
+        <w:ind w:left="1440" w:hanging="360"/>
+      </w:pPr>
+      <w:rPr>
+        <w:rFonts w:ascii="Courier New" w:hAnsi="Courier New" w:cs="Courier New" w:hint="default"/>
+      </w:rPr>
+    </w:lvl>
+    <w:lvl w:ilvl="2" w:tplc="06EAB776">
+      <w:numFmt w:val="bullet"/>
+      <w:lvlText w:val="-"/>
+      <w:lvlJc w:val="left"/>
+      <w:pPr>
+        <w:ind w:left="1777" w:hanging="360"/>
+      </w:pPr>
+      <w:rPr>
+        <w:rFonts w:ascii="Gill Sans MT" w:eastAsiaTheme="minorHAnsi" w:hAnsi="Gill Sans MT" w:cstheme="minorBidi" w:hint="default"/>
+      </w:rPr>
+    </w:lvl>
+    <w:lvl w:ilvl="3" w:tplc="FFFFFFFF" w:tentative="1">
+      <w:start w:val="1"/>
+      <w:numFmt w:val="bullet"/>
+      <w:lvlText w:val=""/>
+      <w:lvlJc w:val="left"/>
+      <w:pPr>
+        <w:ind w:left="2880" w:hanging="360"/>
+      </w:pPr>
+      <w:rPr>
+        <w:rFonts w:ascii="Symbol" w:hAnsi="Symbol" w:hint="default"/>
+      </w:rPr>
+    </w:lvl>
+    <w:lvl w:ilvl="4" w:tplc="FFFFFFFF" w:tentative="1">
+      <w:start w:val="1"/>
+      <w:numFmt w:val="bullet"/>
+      <w:lvlText w:val="o"/>
+      <w:lvlJc w:val="left"/>
+      <w:pPr>
+        <w:ind w:left="3600" w:hanging="360"/>
+      </w:pPr>
+      <w:rPr>
+        <w:rFonts w:ascii="Courier New" w:hAnsi="Courier New" w:cs="Courier New" w:hint="default"/>
+      </w:rPr>
+    </w:lvl>
+    <w:lvl w:ilvl="5" w:tplc="FFFFFFFF" w:tentative="1">
+      <w:start w:val="1"/>
+      <w:numFmt w:val="bullet"/>
+      <w:lvlText w:val=""/>
+      <w:lvlJc w:val="left"/>
+      <w:pPr>
+        <w:ind w:left="4320" w:hanging="360"/>
+      </w:pPr>
+      <w:rPr>
+        <w:rFonts w:ascii="Wingdings" w:hAnsi="Wingdings" w:hint="default"/>
+      </w:rPr>
+    </w:lvl>
+    <w:lvl w:ilvl="6" w:tplc="FFFFFFFF" w:tentative="1">
+      <w:start w:val="1"/>
+      <w:numFmt w:val="bullet"/>
+      <w:lvlText w:val=""/>
+      <w:lvlJc w:val="left"/>
+      <w:pPr>
+        <w:ind w:left="5040" w:hanging="360"/>
+      </w:pPr>
+      <w:rPr>
+        <w:rFonts w:ascii="Symbol" w:hAnsi="Symbol" w:hint="default"/>
+      </w:rPr>
+    </w:lvl>
+    <w:lvl w:ilvl="7" w:tplc="FFFFFFFF" w:tentative="1">
+      <w:start w:val="1"/>
+      <w:numFmt w:val="bullet"/>
+      <w:lvlText w:val="o"/>
+      <w:lvlJc w:val="left"/>
+      <w:pPr>
+        <w:ind w:left="5760" w:hanging="360"/>
+      </w:pPr>
+      <w:rPr>
+        <w:rFonts w:ascii="Courier New" w:hAnsi="Courier New" w:cs="Courier New" w:hint="default"/>
+      </w:rPr>
+    </w:lvl>
+    <w:lvl w:ilvl="8" w:tplc="FFFFFFFF" w:tentative="1">
+      <w:start w:val="1"/>
+      <w:numFmt w:val="bullet"/>
+      <w:lvlText w:val=""/>
+      <w:lvlJc w:val="left"/>
+      <w:pPr>
+        <w:ind w:left="6480" w:hanging="360"/>
+      </w:pPr>
+      <w:rPr>
+        <w:rFonts w:ascii="Wingdings" w:hAnsi="Wingdings" w:hint="default"/>
+      </w:rPr>
+    </w:lvl>
+  </w:abstractNum>
+  <w:abstractNum w:abstractNumId="1" w15:restartNumberingAfterBreak="0">
+    <w:nsid w:val="1ABE259E"/>
+    <w:multiLevelType w:val="hybridMultilevel"/>
+    <w:tmpl w:val="A98CEA0E"/>
+    <w:lvl w:ilvl="0" w:tplc="0C0A000F">
+      <w:start w:val="1"/>
+      <w:numFmt w:val="decimal"/>
+      <w:lvlText w:val="%1."/>
+      <w:lvlJc w:val="left"/>
+      <w:pPr>
+        <w:ind w:left="720" w:hanging="360"/>
+      </w:pPr>
+    </w:lvl>
+    <w:lvl w:ilvl="1" w:tplc="0C0A0019" w:tentative="1">
+      <w:start w:val="1"/>
+      <w:numFmt w:val="lowerLetter"/>
+      <w:lvlText w:val="%2."/>
+      <w:lvlJc w:val="left"/>
+      <w:pPr>
+        <w:ind w:left="1440" w:hanging="360"/>
+      </w:pPr>
+    </w:lvl>
+    <w:lvl w:ilvl="2" w:tplc="0C0A001B" w:tentative="1">
+      <w:start w:val="1"/>
+      <w:numFmt w:val="lowerRoman"/>
+      <w:lvlText w:val="%3."/>
+      <w:lvlJc w:val="right"/>
+      <w:pPr>
+        <w:ind w:left="2160" w:hanging="180"/>
+      </w:pPr>
+    </w:lvl>
+    <w:lvl w:ilvl="3" w:tplc="0C0A000F" w:tentative="1">
+      <w:start w:val="1"/>
+      <w:numFmt w:val="decimal"/>
+      <w:lvlText w:val="%4."/>
+      <w:lvlJc w:val="left"/>
+      <w:pPr>
+        <w:ind w:left="2880" w:hanging="360"/>
+      </w:pPr>
+    </w:lvl>
+    <w:lvl w:ilvl="4" w:tplc="0C0A0019" w:tentative="1">
+      <w:start w:val="1"/>
+      <w:numFmt w:val="lowerLetter"/>
+      <w:lvlText w:val="%5."/>
+      <w:lvlJc w:val="left"/>
+      <w:pPr>
+        <w:ind w:left="3600" w:hanging="360"/>
+      </w:pPr>
+    </w:lvl>
+    <w:lvl w:ilvl="5" w:tplc="0C0A001B" w:tentative="1">
+      <w:start w:val="1"/>
+      <w:numFmt w:val="lowerRoman"/>
+      <w:lvlText w:val="%6."/>
+      <w:lvlJc w:val="right"/>
+      <w:pPr>
+        <w:ind w:left="4320" w:hanging="180"/>
+      </w:pPr>
+    </w:lvl>
+    <w:lvl w:ilvl="6" w:tplc="0C0A000F" w:tentative="1">
+      <w:start w:val="1"/>
+      <w:numFmt w:val="decimal"/>
+      <w:lvlText w:val="%7."/>
+      <w:lvlJc w:val="left"/>
+      <w:pPr>
+        <w:ind w:left="5040" w:hanging="360"/>
+      </w:pPr>
+    </w:lvl>
+    <w:lvl w:ilvl="7" w:tplc="0C0A0019" w:tentative="1">
+      <w:start w:val="1"/>
+      <w:numFmt w:val="lowerLetter"/>
+      <w:lvlText w:val="%8."/>
+      <w:lvlJc w:val="left"/>
+      <w:pPr>
+        <w:ind w:left="5760" w:hanging="360"/>
+      </w:pPr>
+    </w:lvl>
+    <w:lvl w:ilvl="8" w:tplc="0C0A001B" w:tentative="1">
+      <w:start w:val="1"/>
+      <w:numFmt w:val="lowerRoman"/>
+      <w:lvlText w:val="%9."/>
+      <w:lvlJc w:val="right"/>
+      <w:pPr>
+        <w:ind w:left="6480" w:hanging="180"/>
+      </w:pPr>
+    </w:lvl>
+  </w:abstractNum>
+  <w:abstractNum w:abstractNumId="2" w15:restartNumberingAfterBreak="0">
+    <w:nsid w:val="1EE43DD7"/>
+    <w:multiLevelType w:val="hybridMultilevel"/>
+    <w:tmpl w:val="658AF75E"/>
+    <w:lvl w:ilvl="0" w:tplc="06EAB776">
+      <w:numFmt w:val="bullet"/>
+      <w:lvlText w:val="-"/>
+      <w:lvlJc w:val="left"/>
+      <w:pPr>
+        <w:ind w:left="720" w:hanging="360"/>
+      </w:pPr>
+      <w:rPr>
+        <w:rFonts w:ascii="Gill Sans MT" w:eastAsiaTheme="minorHAnsi" w:hAnsi="Gill Sans MT" w:cstheme="minorBidi" w:hint="default"/>
+      </w:rPr>
+    </w:lvl>
+    <w:lvl w:ilvl="1" w:tplc="0C0A0003" w:tentative="1">
+      <w:start w:val="1"/>
+      <w:numFmt w:val="bullet"/>
+      <w:lvlText w:val="o"/>
+      <w:lvlJc w:val="left"/>
+      <w:pPr>
+        <w:ind w:left="1440" w:hanging="360"/>
+      </w:pPr>
+      <w:rPr>
+        <w:rFonts w:ascii="Courier New" w:hAnsi="Courier New" w:cs="Courier New" w:hint="default"/>
+      </w:rPr>
+    </w:lvl>
+    <w:lvl w:ilvl="2" w:tplc="0C0A0005" w:tentative="1">
+      <w:start w:val="1"/>
+      <w:numFmt w:val="bullet"/>
+      <w:lvlText w:val=""/>
+      <w:lvlJc w:val="left"/>
+      <w:pPr>
+        <w:ind w:left="2160" w:hanging="360"/>
+      </w:pPr>
+      <w:rPr>
+        <w:rFonts w:ascii="Wingdings" w:hAnsi="Wingdings" w:hint="default"/>
+      </w:rPr>
+    </w:lvl>
+    <w:lvl w:ilvl="3" w:tplc="0C0A0001" w:tentative="1">
+      <w:start w:val="1"/>
+      <w:numFmt w:val="bullet"/>
+      <w:lvlText w:val=""/>
+      <w:lvlJc w:val="left"/>
+      <w:pPr>
+        <w:ind w:left="2880" w:hanging="360"/>
+      </w:pPr>
+      <w:rPr>
+        <w:rFonts w:ascii="Symbol" w:hAnsi="Symbol" w:hint="default"/>
+      </w:rPr>
+    </w:lvl>
+    <w:lvl w:ilvl="4" w:tplc="0C0A0003" w:tentative="1">
+      <w:start w:val="1"/>
+      <w:numFmt w:val="bullet"/>
+      <w:lvlText w:val="o"/>
+      <w:lvlJc w:val="left"/>
+      <w:pPr>
+        <w:ind w:left="3600" w:hanging="360"/>
+      </w:pPr>
+      <w:rPr>
+        <w:rFonts w:ascii="Courier New" w:hAnsi="Courier New" w:cs="Courier New" w:hint="default"/>
+      </w:rPr>
+    </w:lvl>
+    <w:lvl w:ilvl="5" w:tplc="0C0A0005" w:tentative="1">
+      <w:start w:val="1"/>
+      <w:numFmt w:val="bullet"/>
+      <w:lvlText w:val=""/>
+      <w:lvlJc w:val="left"/>
+      <w:pPr>
+        <w:ind w:left="4320" w:hanging="360"/>
+      </w:pPr>
+      <w:rPr>
+        <w:rFonts w:ascii="Wingdings" w:hAnsi="Wingdings" w:hint="default"/>
+      </w:rPr>
+    </w:lvl>
+    <w:lvl w:ilvl="6" w:tplc="0C0A0001" w:tentative="1">
+      <w:start w:val="1"/>
+      <w:numFmt w:val="bullet"/>
+      <w:lvlText w:val=""/>
+      <w:lvlJc w:val="left"/>
+      <w:pPr>
+        <w:ind w:left="5040" w:hanging="360"/>
+      </w:pPr>
+      <w:rPr>
+        <w:rFonts w:ascii="Symbol" w:hAnsi="Symbol" w:hint="default"/>
+      </w:rPr>
+    </w:lvl>
+    <w:lvl w:ilvl="7" w:tplc="0C0A0003" w:tentative="1">
+      <w:start w:val="1"/>
+      <w:numFmt w:val="bullet"/>
+      <w:lvlText w:val="o"/>
+      <w:lvlJc w:val="left"/>
+      <w:pPr>
+        <w:ind w:left="5760" w:hanging="360"/>
+      </w:pPr>
+      <w:rPr>
+        <w:rFonts w:ascii="Courier New" w:hAnsi="Courier New" w:cs="Courier New" w:hint="default"/>
+      </w:rPr>
+    </w:lvl>
+    <w:lvl w:ilvl="8" w:tplc="0C0A0005" w:tentative="1">
+      <w:start w:val="1"/>
+      <w:numFmt w:val="bullet"/>
+      <w:lvlText w:val=""/>
+      <w:lvlJc w:val="left"/>
+      <w:pPr>
+        <w:ind w:left="6480" w:hanging="360"/>
+      </w:pPr>
+      <w:rPr>
+        <w:rFonts w:ascii="Wingdings" w:hAnsi="Wingdings" w:hint="default"/>
+      </w:rPr>
+    </w:lvl>
+  </w:abstractNum>
+  <w:abstractNum w:abstractNumId="3" w15:restartNumberingAfterBreak="0">
+    <w:nsid w:val="28B60D7B"/>
+    <w:multiLevelType w:val="hybridMultilevel"/>
+    <w:tmpl w:val="CA1051B6"/>
+    <w:lvl w:ilvl="0" w:tplc="0C0A000F">
+      <w:start w:val="1"/>
+      <w:numFmt w:val="decimal"/>
+      <w:lvlText w:val="%1."/>
+      <w:lvlJc w:val="left"/>
+      <w:pPr>
+        <w:ind w:left="720" w:hanging="360"/>
+      </w:pPr>
+    </w:lvl>
+    <w:lvl w:ilvl="1" w:tplc="0C0A0019" w:tentative="1">
+      <w:start w:val="1"/>
+      <w:numFmt w:val="lowerLetter"/>
+      <w:lvlText w:val="%2."/>
+      <w:lvlJc w:val="left"/>
+      <w:pPr>
+        <w:ind w:left="1440" w:hanging="360"/>
+      </w:pPr>
+    </w:lvl>
+    <w:lvl w:ilvl="2" w:tplc="0C0A001B" w:tentative="1">
+      <w:start w:val="1"/>
+      <w:numFmt w:val="lowerRoman"/>
+      <w:lvlText w:val="%3."/>
+      <w:lvlJc w:val="right"/>
+      <w:pPr>
+        <w:ind w:left="2160" w:hanging="180"/>
+      </w:pPr>
+    </w:lvl>
+    <w:lvl w:ilvl="3" w:tplc="0C0A000F" w:tentative="1">
+      <w:start w:val="1"/>
+      <w:numFmt w:val="decimal"/>
+      <w:lvlText w:val="%4."/>
+      <w:lvlJc w:val="left"/>
+      <w:pPr>
+        <w:ind w:left="2880" w:hanging="360"/>
+      </w:pPr>
+    </w:lvl>
+    <w:lvl w:ilvl="4" w:tplc="0C0A0019" w:tentative="1">
+      <w:start w:val="1"/>
+      <w:numFmt w:val="lowerLetter"/>
+      <w:lvlText w:val="%5."/>
+      <w:lvlJc w:val="left"/>
+      <w:pPr>
+        <w:ind w:left="3600" w:hanging="360"/>
+      </w:pPr>
+    </w:lvl>
+    <w:lvl w:ilvl="5" w:tplc="0C0A001B" w:tentative="1">
+      <w:start w:val="1"/>
+      <w:numFmt w:val="lowerRoman"/>
+      <w:lvlText w:val="%6."/>
+      <w:lvlJc w:val="right"/>
+      <w:pPr>
+        <w:ind w:left="4320" w:hanging="180"/>
+      </w:pPr>
+    </w:lvl>
+    <w:lvl w:ilvl="6" w:tplc="0C0A000F" w:tentative="1">
+      <w:start w:val="1"/>
+      <w:numFmt w:val="decimal"/>
+      <w:lvlText w:val="%7."/>
+      <w:lvlJc w:val="left"/>
+      <w:pPr>
+        <w:ind w:left="5040" w:hanging="360"/>
+      </w:pPr>
+    </w:lvl>
+    <w:lvl w:ilvl="7" w:tplc="0C0A0019" w:tentative="1">
+      <w:start w:val="1"/>
+      <w:numFmt w:val="lowerLetter"/>
+      <w:lvlText w:val="%8."/>
+      <w:lvlJc w:val="left"/>
+      <w:pPr>
+        <w:ind w:left="5760" w:hanging="360"/>
+      </w:pPr>
+    </w:lvl>
+    <w:lvl w:ilvl="8" w:tplc="0C0A001B" w:tentative="1">
+      <w:start w:val="1"/>
+      <w:numFmt w:val="lowerRoman"/>
+      <w:lvlText w:val="%9."/>
+      <w:lvlJc w:val="right"/>
+      <w:pPr>
+        <w:ind w:left="6480" w:hanging="180"/>
+      </w:pPr>
+    </w:lvl>
+  </w:abstractNum>
+  <w:abstractNum w:abstractNumId="4" w15:restartNumberingAfterBreak="0">
+    <w:nsid w:val="292C33A0"/>
+    <w:multiLevelType w:val="hybridMultilevel"/>
+    <w:tmpl w:val="8466CCFC"/>
+    <w:lvl w:ilvl="0" w:tplc="06EAB776">
+      <w:numFmt w:val="bullet"/>
+      <w:lvlText w:val="-"/>
+      <w:lvlJc w:val="left"/>
+      <w:pPr>
+        <w:ind w:left="720" w:hanging="360"/>
+      </w:pPr>
+      <w:rPr>
+        <w:rFonts w:ascii="Gill Sans MT" w:eastAsiaTheme="minorHAnsi" w:hAnsi="Gill Sans MT" w:cstheme="minorBidi" w:hint="default"/>
+      </w:rPr>
+    </w:lvl>
+    <w:lvl w:ilvl="1" w:tplc="0C0A0003" w:tentative="1">
+      <w:start w:val="1"/>
+      <w:numFmt w:val="bullet"/>
+      <w:lvlText w:val="o"/>
+      <w:lvlJc w:val="left"/>
+      <w:pPr>
+        <w:ind w:left="1440" w:hanging="360"/>
+      </w:pPr>
+      <w:rPr>
+        <w:rFonts w:ascii="Courier New" w:hAnsi="Courier New" w:cs="Courier New" w:hint="default"/>
+      </w:rPr>
+    </w:lvl>
+    <w:lvl w:ilvl="2" w:tplc="0C0A0005" w:tentative="1">
+      <w:start w:val="1"/>
+      <w:numFmt w:val="bullet"/>
+      <w:lvlText w:val=""/>
+      <w:lvlJc w:val="left"/>
+      <w:pPr>
+        <w:ind w:left="2160" w:hanging="360"/>
+      </w:pPr>
+      <w:rPr>
+        <w:rFonts w:ascii="Wingdings" w:hAnsi="Wingdings" w:hint="default"/>
+      </w:rPr>
+    </w:lvl>
+    <w:lvl w:ilvl="3" w:tplc="0C0A0001" w:tentative="1">
+      <w:start w:val="1"/>
+      <w:numFmt w:val="bullet"/>
+      <w:lvlText w:val=""/>
+      <w:lvlJc w:val="left"/>
+      <w:pPr>
+        <w:ind w:left="2880" w:hanging="360"/>
+      </w:pPr>
+      <w:rPr>
+        <w:rFonts w:ascii="Symbol" w:hAnsi="Symbol" w:hint="default"/>
+      </w:rPr>
+    </w:lvl>
+    <w:lvl w:ilvl="4" w:tplc="0C0A0003" w:tentative="1">
+      <w:start w:val="1"/>
+      <w:numFmt w:val="bullet"/>
+      <w:lvlText w:val="o"/>
+      <w:lvlJc w:val="left"/>
+      <w:pPr>
+        <w:ind w:left="3600" w:hanging="360"/>
+      </w:pPr>
+      <w:rPr>
+        <w:rFonts w:ascii="Courier New" w:hAnsi="Courier New" w:cs="Courier New" w:hint="default"/>
+      </w:rPr>
+    </w:lvl>
+    <w:lvl w:ilvl="5" w:tplc="0C0A0005" w:tentative="1">
+      <w:start w:val="1"/>
+      <w:numFmt w:val="bullet"/>
+      <w:lvlText w:val=""/>
+      <w:lvlJc w:val="left"/>
+      <w:pPr>
+        <w:ind w:left="4320" w:hanging="360"/>
+      </w:pPr>
+      <w:rPr>
+        <w:rFonts w:ascii="Wingdings" w:hAnsi="Wingdings" w:hint="default"/>
+      </w:rPr>
+    </w:lvl>
+    <w:lvl w:ilvl="6" w:tplc="0C0A0001" w:tentative="1">
+      <w:start w:val="1"/>
+      <w:numFmt w:val="bullet"/>
+      <w:lvlText w:val=""/>
+      <w:lvlJc w:val="left"/>
+      <w:pPr>
+        <w:ind w:left="5040" w:hanging="360"/>
+      </w:pPr>
+      <w:rPr>
+        <w:rFonts w:ascii="Symbol" w:hAnsi="Symbol" w:hint="default"/>
+      </w:rPr>
+    </w:lvl>
+    <w:lvl w:ilvl="7" w:tplc="0C0A0003" w:tentative="1">
+      <w:start w:val="1"/>
+      <w:numFmt w:val="bullet"/>
+      <w:lvlText w:val="o"/>
+      <w:lvlJc w:val="left"/>
+      <w:pPr>
+        <w:ind w:left="5760" w:hanging="360"/>
+      </w:pPr>
+      <w:rPr>
+        <w:rFonts w:ascii="Courier New" w:hAnsi="Courier New" w:cs="Courier New" w:hint="default"/>
+      </w:rPr>
+    </w:lvl>
+    <w:lvl w:ilvl="8" w:tplc="0C0A0005" w:tentative="1">
+      <w:start w:val="1"/>
+      <w:numFmt w:val="bullet"/>
+      <w:lvlText w:val=""/>
+      <w:lvlJc w:val="left"/>
+      <w:pPr>
+        <w:ind w:left="6480" w:hanging="360"/>
+      </w:pPr>
+      <w:rPr>
+        <w:rFonts w:ascii="Wingdings" w:hAnsi="Wingdings" w:hint="default"/>
+      </w:rPr>
+    </w:lvl>
+  </w:abstractNum>
+  <w:abstractNum w:abstractNumId="5" w15:restartNumberingAfterBreak="0">
     <w:nsid w:val="2FCC565D"/>
     <w:multiLevelType w:val="hybridMultilevel"/>
     <w:tmpl w:val="F2BA68EE"/>
@@ -1999,7 +3603,320 @@
       </w:rPr>
     </w:lvl>
   </w:abstractNum>
-  <w:abstractNum w:abstractNumId="1" w15:restartNumberingAfterBreak="0">
+  <w:abstractNum w:abstractNumId="6" w15:restartNumberingAfterBreak="0">
+    <w:nsid w:val="3403265F"/>
+    <w:multiLevelType w:val="hybridMultilevel"/>
+    <w:tmpl w:val="8BCECD6E"/>
+    <w:lvl w:ilvl="0" w:tplc="7CE607FE">
+      <w:numFmt w:val="bullet"/>
+      <w:lvlText w:val="-"/>
+      <w:lvlJc w:val="left"/>
+      <w:pPr>
+        <w:ind w:left="1776" w:hanging="360"/>
+      </w:pPr>
+      <w:rPr>
+        <w:rFonts w:ascii="Aptos" w:eastAsiaTheme="minorHAnsi" w:hAnsi="Aptos" w:cstheme="minorBidi" w:hint="default"/>
+      </w:rPr>
+    </w:lvl>
+    <w:lvl w:ilvl="1" w:tplc="0C0A0003" w:tentative="1">
+      <w:start w:val="1"/>
+      <w:numFmt w:val="bullet"/>
+      <w:lvlText w:val="o"/>
+      <w:lvlJc w:val="left"/>
+      <w:pPr>
+        <w:ind w:left="2496" w:hanging="360"/>
+      </w:pPr>
+      <w:rPr>
+        <w:rFonts w:ascii="Courier New" w:hAnsi="Courier New" w:cs="Courier New" w:hint="default"/>
+      </w:rPr>
+    </w:lvl>
+    <w:lvl w:ilvl="2" w:tplc="0C0A0005" w:tentative="1">
+      <w:start w:val="1"/>
+      <w:numFmt w:val="bullet"/>
+      <w:lvlText w:val=""/>
+      <w:lvlJc w:val="left"/>
+      <w:pPr>
+        <w:ind w:left="3216" w:hanging="360"/>
+      </w:pPr>
+      <w:rPr>
+        <w:rFonts w:ascii="Wingdings" w:hAnsi="Wingdings" w:hint="default"/>
+      </w:rPr>
+    </w:lvl>
+    <w:lvl w:ilvl="3" w:tplc="0C0A0001" w:tentative="1">
+      <w:start w:val="1"/>
+      <w:numFmt w:val="bullet"/>
+      <w:lvlText w:val=""/>
+      <w:lvlJc w:val="left"/>
+      <w:pPr>
+        <w:ind w:left="3936" w:hanging="360"/>
+      </w:pPr>
+      <w:rPr>
+        <w:rFonts w:ascii="Symbol" w:hAnsi="Symbol" w:hint="default"/>
+      </w:rPr>
+    </w:lvl>
+    <w:lvl w:ilvl="4" w:tplc="0C0A0003" w:tentative="1">
+      <w:start w:val="1"/>
+      <w:numFmt w:val="bullet"/>
+      <w:lvlText w:val="o"/>
+      <w:lvlJc w:val="left"/>
+      <w:pPr>
+        <w:ind w:left="4656" w:hanging="360"/>
+      </w:pPr>
+      <w:rPr>
+        <w:rFonts w:ascii="Courier New" w:hAnsi="Courier New" w:cs="Courier New" w:hint="default"/>
+      </w:rPr>
+    </w:lvl>
+    <w:lvl w:ilvl="5" w:tplc="0C0A0005" w:tentative="1">
+      <w:start w:val="1"/>
+      <w:numFmt w:val="bullet"/>
+      <w:lvlText w:val=""/>
+      <w:lvlJc w:val="left"/>
+      <w:pPr>
+        <w:ind w:left="5376" w:hanging="360"/>
+      </w:pPr>
+      <w:rPr>
+        <w:rFonts w:ascii="Wingdings" w:hAnsi="Wingdings" w:hint="default"/>
+      </w:rPr>
+    </w:lvl>
+    <w:lvl w:ilvl="6" w:tplc="0C0A0001" w:tentative="1">
+      <w:start w:val="1"/>
+      <w:numFmt w:val="bullet"/>
+      <w:lvlText w:val=""/>
+      <w:lvlJc w:val="left"/>
+      <w:pPr>
+        <w:ind w:left="6096" w:hanging="360"/>
+      </w:pPr>
+      <w:rPr>
+        <w:rFonts w:ascii="Symbol" w:hAnsi="Symbol" w:hint="default"/>
+      </w:rPr>
+    </w:lvl>
+    <w:lvl w:ilvl="7" w:tplc="0C0A0003" w:tentative="1">
+      <w:start w:val="1"/>
+      <w:numFmt w:val="bullet"/>
+      <w:lvlText w:val="o"/>
+      <w:lvlJc w:val="left"/>
+      <w:pPr>
+        <w:ind w:left="6816" w:hanging="360"/>
+      </w:pPr>
+      <w:rPr>
+        <w:rFonts w:ascii="Courier New" w:hAnsi="Courier New" w:cs="Courier New" w:hint="default"/>
+      </w:rPr>
+    </w:lvl>
+    <w:lvl w:ilvl="8" w:tplc="0C0A0005" w:tentative="1">
+      <w:start w:val="1"/>
+      <w:numFmt w:val="bullet"/>
+      <w:lvlText w:val=""/>
+      <w:lvlJc w:val="left"/>
+      <w:pPr>
+        <w:ind w:left="7536" w:hanging="360"/>
+      </w:pPr>
+      <w:rPr>
+        <w:rFonts w:ascii="Wingdings" w:hAnsi="Wingdings" w:hint="default"/>
+      </w:rPr>
+    </w:lvl>
+  </w:abstractNum>
+  <w:abstractNum w:abstractNumId="7" w15:restartNumberingAfterBreak="0">
+    <w:nsid w:val="3E1E4DEA"/>
+    <w:multiLevelType w:val="hybridMultilevel"/>
+    <w:tmpl w:val="AE4E5990"/>
+    <w:lvl w:ilvl="0" w:tplc="0C0A000F">
+      <w:start w:val="1"/>
+      <w:numFmt w:val="decimal"/>
+      <w:lvlText w:val="%1."/>
+      <w:lvlJc w:val="left"/>
+      <w:pPr>
+        <w:ind w:left="720" w:hanging="360"/>
+      </w:pPr>
+      <w:rPr>
+        <w:rFonts w:hint="default"/>
+      </w:rPr>
+    </w:lvl>
+    <w:lvl w:ilvl="1" w:tplc="0C0A0019">
+      <w:start w:val="1"/>
+      <w:numFmt w:val="lowerLetter"/>
+      <w:lvlText w:val="%2."/>
+      <w:lvlJc w:val="left"/>
+      <w:pPr>
+        <w:ind w:left="1440" w:hanging="360"/>
+      </w:pPr>
+    </w:lvl>
+    <w:lvl w:ilvl="2" w:tplc="0C0A001B" w:tentative="1">
+      <w:start w:val="1"/>
+      <w:numFmt w:val="lowerRoman"/>
+      <w:lvlText w:val="%3."/>
+      <w:lvlJc w:val="right"/>
+      <w:pPr>
+        <w:ind w:left="2160" w:hanging="180"/>
+      </w:pPr>
+    </w:lvl>
+    <w:lvl w:ilvl="3" w:tplc="0C0A000F" w:tentative="1">
+      <w:start w:val="1"/>
+      <w:numFmt w:val="decimal"/>
+      <w:lvlText w:val="%4."/>
+      <w:lvlJc w:val="left"/>
+      <w:pPr>
+        <w:ind w:left="2880" w:hanging="360"/>
+      </w:pPr>
+    </w:lvl>
+    <w:lvl w:ilvl="4" w:tplc="0C0A0019" w:tentative="1">
+      <w:start w:val="1"/>
+      <w:numFmt w:val="lowerLetter"/>
+      <w:lvlText w:val="%5."/>
+      <w:lvlJc w:val="left"/>
+      <w:pPr>
+        <w:ind w:left="3600" w:hanging="360"/>
+      </w:pPr>
+    </w:lvl>
+    <w:lvl w:ilvl="5" w:tplc="0C0A001B" w:tentative="1">
+      <w:start w:val="1"/>
+      <w:numFmt w:val="lowerRoman"/>
+      <w:lvlText w:val="%6."/>
+      <w:lvlJc w:val="right"/>
+      <w:pPr>
+        <w:ind w:left="4320" w:hanging="180"/>
+      </w:pPr>
+    </w:lvl>
+    <w:lvl w:ilvl="6" w:tplc="0C0A000F" w:tentative="1">
+      <w:start w:val="1"/>
+      <w:numFmt w:val="decimal"/>
+      <w:lvlText w:val="%7."/>
+      <w:lvlJc w:val="left"/>
+      <w:pPr>
+        <w:ind w:left="5040" w:hanging="360"/>
+      </w:pPr>
+    </w:lvl>
+    <w:lvl w:ilvl="7" w:tplc="0C0A0019" w:tentative="1">
+      <w:start w:val="1"/>
+      <w:numFmt w:val="lowerLetter"/>
+      <w:lvlText w:val="%8."/>
+      <w:lvlJc w:val="left"/>
+      <w:pPr>
+        <w:ind w:left="5760" w:hanging="360"/>
+      </w:pPr>
+    </w:lvl>
+    <w:lvl w:ilvl="8" w:tplc="0C0A001B" w:tentative="1">
+      <w:start w:val="1"/>
+      <w:numFmt w:val="lowerRoman"/>
+      <w:lvlText w:val="%9."/>
+      <w:lvlJc w:val="right"/>
+      <w:pPr>
+        <w:ind w:left="6480" w:hanging="180"/>
+      </w:pPr>
+    </w:lvl>
+  </w:abstractNum>
+  <w:abstractNum w:abstractNumId="8" w15:restartNumberingAfterBreak="0">
+    <w:nsid w:val="3F486B11"/>
+    <w:multiLevelType w:val="hybridMultilevel"/>
+    <w:tmpl w:val="87507CD4"/>
+    <w:lvl w:ilvl="0" w:tplc="06EAB776">
+      <w:numFmt w:val="bullet"/>
+      <w:lvlText w:val="-"/>
+      <w:lvlJc w:val="left"/>
+      <w:pPr>
+        <w:ind w:left="720" w:hanging="360"/>
+      </w:pPr>
+      <w:rPr>
+        <w:rFonts w:ascii="Gill Sans MT" w:eastAsiaTheme="minorHAnsi" w:hAnsi="Gill Sans MT" w:cstheme="minorBidi" w:hint="default"/>
+      </w:rPr>
+    </w:lvl>
+    <w:lvl w:ilvl="1" w:tplc="0C0A0003" w:tentative="1">
+      <w:start w:val="1"/>
+      <w:numFmt w:val="bullet"/>
+      <w:lvlText w:val="o"/>
+      <w:lvlJc w:val="left"/>
+      <w:pPr>
+        <w:ind w:left="1440" w:hanging="360"/>
+      </w:pPr>
+      <w:rPr>
+        <w:rFonts w:ascii="Courier New" w:hAnsi="Courier New" w:cs="Courier New" w:hint="default"/>
+      </w:rPr>
+    </w:lvl>
+    <w:lvl w:ilvl="2" w:tplc="0C0A0005" w:tentative="1">
+      <w:start w:val="1"/>
+      <w:numFmt w:val="bullet"/>
+      <w:lvlText w:val=""/>
+      <w:lvlJc w:val="left"/>
+      <w:pPr>
+        <w:ind w:left="2160" w:hanging="360"/>
+      </w:pPr>
+      <w:rPr>
+        <w:rFonts w:ascii="Wingdings" w:hAnsi="Wingdings" w:hint="default"/>
+      </w:rPr>
+    </w:lvl>
+    <w:lvl w:ilvl="3" w:tplc="0C0A0001" w:tentative="1">
+      <w:start w:val="1"/>
+      <w:numFmt w:val="bullet"/>
+      <w:lvlText w:val=""/>
+      <w:lvlJc w:val="left"/>
+      <w:pPr>
+        <w:ind w:left="2880" w:hanging="360"/>
+      </w:pPr>
+      <w:rPr>
+        <w:rFonts w:ascii="Symbol" w:hAnsi="Symbol" w:hint="default"/>
+      </w:rPr>
+    </w:lvl>
+    <w:lvl w:ilvl="4" w:tplc="0C0A0003" w:tentative="1">
+      <w:start w:val="1"/>
+      <w:numFmt w:val="bullet"/>
+      <w:lvlText w:val="o"/>
+      <w:lvlJc w:val="left"/>
+      <w:pPr>
+        <w:ind w:left="3600" w:hanging="360"/>
+      </w:pPr>
+      <w:rPr>
+        <w:rFonts w:ascii="Courier New" w:hAnsi="Courier New" w:cs="Courier New" w:hint="default"/>
+      </w:rPr>
+    </w:lvl>
+    <w:lvl w:ilvl="5" w:tplc="0C0A0005" w:tentative="1">
+      <w:start w:val="1"/>
+      <w:numFmt w:val="bullet"/>
+      <w:lvlText w:val=""/>
+      <w:lvlJc w:val="left"/>
+      <w:pPr>
+        <w:ind w:left="4320" w:hanging="360"/>
+      </w:pPr>
+      <w:rPr>
+        <w:rFonts w:ascii="Wingdings" w:hAnsi="Wingdings" w:hint="default"/>
+      </w:rPr>
+    </w:lvl>
+    <w:lvl w:ilvl="6" w:tplc="0C0A0001" w:tentative="1">
+      <w:start w:val="1"/>
+      <w:numFmt w:val="bullet"/>
+      <w:lvlText w:val=""/>
+      <w:lvlJc w:val="left"/>
+      <w:pPr>
+        <w:ind w:left="5040" w:hanging="360"/>
+      </w:pPr>
+      <w:rPr>
+        <w:rFonts w:ascii="Symbol" w:hAnsi="Symbol" w:hint="default"/>
+      </w:rPr>
+    </w:lvl>
+    <w:lvl w:ilvl="7" w:tplc="0C0A0003" w:tentative="1">
+      <w:start w:val="1"/>
+      <w:numFmt w:val="bullet"/>
+      <w:lvlText w:val="o"/>
+      <w:lvlJc w:val="left"/>
+      <w:pPr>
+        <w:ind w:left="5760" w:hanging="360"/>
+      </w:pPr>
+      <w:rPr>
+        <w:rFonts w:ascii="Courier New" w:hAnsi="Courier New" w:cs="Courier New" w:hint="default"/>
+      </w:rPr>
+    </w:lvl>
+    <w:lvl w:ilvl="8" w:tplc="0C0A0005" w:tentative="1">
+      <w:start w:val="1"/>
+      <w:numFmt w:val="bullet"/>
+      <w:lvlText w:val=""/>
+      <w:lvlJc w:val="left"/>
+      <w:pPr>
+        <w:ind w:left="6480" w:hanging="360"/>
+      </w:pPr>
+      <w:rPr>
+        <w:rFonts w:ascii="Wingdings" w:hAnsi="Wingdings" w:hint="default"/>
+      </w:rPr>
+    </w:lvl>
+  </w:abstractNum>
+  <w:abstractNum w:abstractNumId="9" w15:restartNumberingAfterBreak="0">
     <w:nsid w:val="492F4D66"/>
     <w:multiLevelType w:val="multilevel"/>
     <w:tmpl w:val="0602B2BA"/>
@@ -2148,7 +4065,7 @@
       </w:rPr>
     </w:lvl>
   </w:abstractNum>
-  <w:abstractNum w:abstractNumId="2" w15:restartNumberingAfterBreak="0">
+  <w:abstractNum w:abstractNumId="10" w15:restartNumberingAfterBreak="0">
     <w:nsid w:val="4EE03126"/>
     <w:multiLevelType w:val="hybridMultilevel"/>
     <w:tmpl w:val="F358FD20"/>
@@ -2163,13 +4080,125 @@
         <w:rFonts w:ascii="Aptos" w:eastAsiaTheme="minorHAnsi" w:hAnsi="Aptos" w:cstheme="minorBidi" w:hint="default"/>
       </w:rPr>
     </w:lvl>
+    <w:lvl w:ilvl="1" w:tplc="0C0A0003">
+      <w:start w:val="1"/>
+      <w:numFmt w:val="bullet"/>
+      <w:lvlText w:val="o"/>
+      <w:lvlJc w:val="left"/>
+      <w:pPr>
+        <w:ind w:left="1440" w:hanging="360"/>
+      </w:pPr>
+      <w:rPr>
+        <w:rFonts w:ascii="Courier New" w:hAnsi="Courier New" w:cs="Courier New" w:hint="default"/>
+      </w:rPr>
+    </w:lvl>
+    <w:lvl w:ilvl="2" w:tplc="0C0A0005">
+      <w:start w:val="1"/>
+      <w:numFmt w:val="bullet"/>
+      <w:lvlText w:val=""/>
+      <w:lvlJc w:val="left"/>
+      <w:pPr>
+        <w:ind w:left="2160" w:hanging="360"/>
+      </w:pPr>
+      <w:rPr>
+        <w:rFonts w:ascii="Wingdings" w:hAnsi="Wingdings" w:hint="default"/>
+      </w:rPr>
+    </w:lvl>
+    <w:lvl w:ilvl="3" w:tplc="0C0A0001" w:tentative="1">
+      <w:start w:val="1"/>
+      <w:numFmt w:val="bullet"/>
+      <w:lvlText w:val=""/>
+      <w:lvlJc w:val="left"/>
+      <w:pPr>
+        <w:ind w:left="2880" w:hanging="360"/>
+      </w:pPr>
+      <w:rPr>
+        <w:rFonts w:ascii="Symbol" w:hAnsi="Symbol" w:hint="default"/>
+      </w:rPr>
+    </w:lvl>
+    <w:lvl w:ilvl="4" w:tplc="0C0A0003" w:tentative="1">
+      <w:start w:val="1"/>
+      <w:numFmt w:val="bullet"/>
+      <w:lvlText w:val="o"/>
+      <w:lvlJc w:val="left"/>
+      <w:pPr>
+        <w:ind w:left="3600" w:hanging="360"/>
+      </w:pPr>
+      <w:rPr>
+        <w:rFonts w:ascii="Courier New" w:hAnsi="Courier New" w:cs="Courier New" w:hint="default"/>
+      </w:rPr>
+    </w:lvl>
+    <w:lvl w:ilvl="5" w:tplc="0C0A0005" w:tentative="1">
+      <w:start w:val="1"/>
+      <w:numFmt w:val="bullet"/>
+      <w:lvlText w:val=""/>
+      <w:lvlJc w:val="left"/>
+      <w:pPr>
+        <w:ind w:left="4320" w:hanging="360"/>
+      </w:pPr>
+      <w:rPr>
+        <w:rFonts w:ascii="Wingdings" w:hAnsi="Wingdings" w:hint="default"/>
+      </w:rPr>
+    </w:lvl>
+    <w:lvl w:ilvl="6" w:tplc="0C0A0001" w:tentative="1">
+      <w:start w:val="1"/>
+      <w:numFmt w:val="bullet"/>
+      <w:lvlText w:val=""/>
+      <w:lvlJc w:val="left"/>
+      <w:pPr>
+        <w:ind w:left="5040" w:hanging="360"/>
+      </w:pPr>
+      <w:rPr>
+        <w:rFonts w:ascii="Symbol" w:hAnsi="Symbol" w:hint="default"/>
+      </w:rPr>
+    </w:lvl>
+    <w:lvl w:ilvl="7" w:tplc="0C0A0003" w:tentative="1">
+      <w:start w:val="1"/>
+      <w:numFmt w:val="bullet"/>
+      <w:lvlText w:val="o"/>
+      <w:lvlJc w:val="left"/>
+      <w:pPr>
+        <w:ind w:left="5760" w:hanging="360"/>
+      </w:pPr>
+      <w:rPr>
+        <w:rFonts w:ascii="Courier New" w:hAnsi="Courier New" w:cs="Courier New" w:hint="default"/>
+      </w:rPr>
+    </w:lvl>
+    <w:lvl w:ilvl="8" w:tplc="0C0A0005" w:tentative="1">
+      <w:start w:val="1"/>
+      <w:numFmt w:val="bullet"/>
+      <w:lvlText w:val=""/>
+      <w:lvlJc w:val="left"/>
+      <w:pPr>
+        <w:ind w:left="6480" w:hanging="360"/>
+      </w:pPr>
+      <w:rPr>
+        <w:rFonts w:ascii="Wingdings" w:hAnsi="Wingdings" w:hint="default"/>
+      </w:rPr>
+    </w:lvl>
+  </w:abstractNum>
+  <w:abstractNum w:abstractNumId="11" w15:restartNumberingAfterBreak="0">
+    <w:nsid w:val="5A84478E"/>
+    <w:multiLevelType w:val="hybridMultilevel"/>
+    <w:tmpl w:val="1D9AEE1E"/>
+    <w:lvl w:ilvl="0" w:tplc="06EAB776">
+      <w:numFmt w:val="bullet"/>
+      <w:lvlText w:val="-"/>
+      <w:lvlJc w:val="left"/>
+      <w:pPr>
+        <w:ind w:left="1440" w:hanging="360"/>
+      </w:pPr>
+      <w:rPr>
+        <w:rFonts w:ascii="Gill Sans MT" w:eastAsiaTheme="minorHAnsi" w:hAnsi="Gill Sans MT" w:cstheme="minorBidi" w:hint="default"/>
+      </w:rPr>
+    </w:lvl>
     <w:lvl w:ilvl="1" w:tplc="0C0A0003" w:tentative="1">
       <w:start w:val="1"/>
       <w:numFmt w:val="bullet"/>
       <w:lvlText w:val="o"/>
       <w:lvlJc w:val="left"/>
       <w:pPr>
-        <w:ind w:left="1440" w:hanging="360"/>
+        <w:ind w:left="2160" w:hanging="360"/>
       </w:pPr>
       <w:rPr>
         <w:rFonts w:ascii="Courier New" w:hAnsi="Courier New" w:cs="Courier New" w:hint="default"/>
@@ -2181,7 +4210,7 @@
       <w:lvlText w:val=""/>
       <w:lvlJc w:val="left"/>
       <w:pPr>
-        <w:ind w:left="2160" w:hanging="360"/>
+        <w:ind w:left="2880" w:hanging="360"/>
       </w:pPr>
       <w:rPr>
         <w:rFonts w:ascii="Wingdings" w:hAnsi="Wingdings" w:hint="default"/>
@@ -2193,7 +4222,7 @@
       <w:lvlText w:val=""/>
       <w:lvlJc w:val="left"/>
       <w:pPr>
-        <w:ind w:left="2880" w:hanging="360"/>
+        <w:ind w:left="3600" w:hanging="360"/>
       </w:pPr>
       <w:rPr>
         <w:rFonts w:ascii="Symbol" w:hAnsi="Symbol" w:hint="default"/>
@@ -2205,7 +4234,7 @@
       <w:lvlText w:val="o"/>
       <w:lvlJc w:val="left"/>
       <w:pPr>
-        <w:ind w:left="3600" w:hanging="360"/>
+        <w:ind w:left="4320" w:hanging="360"/>
       </w:pPr>
       <w:rPr>
         <w:rFonts w:ascii="Courier New" w:hAnsi="Courier New" w:cs="Courier New" w:hint="default"/>
@@ -2217,7 +4246,7 @@
       <w:lvlText w:val=""/>
       <w:lvlJc w:val="left"/>
       <w:pPr>
-        <w:ind w:left="4320" w:hanging="360"/>
+        <w:ind w:left="5040" w:hanging="360"/>
       </w:pPr>
       <w:rPr>
         <w:rFonts w:ascii="Wingdings" w:hAnsi="Wingdings" w:hint="default"/>
@@ -2229,7 +4258,7 @@
       <w:lvlText w:val=""/>
       <w:lvlJc w:val="left"/>
       <w:pPr>
-        <w:ind w:left="5040" w:hanging="360"/>
+        <w:ind w:left="5760" w:hanging="360"/>
       </w:pPr>
       <w:rPr>
         <w:rFonts w:ascii="Symbol" w:hAnsi="Symbol" w:hint="default"/>
@@ -2241,7 +4270,7 @@
       <w:lvlText w:val="o"/>
       <w:lvlJc w:val="left"/>
       <w:pPr>
-        <w:ind w:left="5760" w:hanging="360"/>
+        <w:ind w:left="6480" w:hanging="360"/>
       </w:pPr>
       <w:rPr>
         <w:rFonts w:ascii="Courier New" w:hAnsi="Courier New" w:cs="Courier New" w:hint="default"/>
@@ -2253,14 +4282,14 @@
       <w:lvlText w:val=""/>
       <w:lvlJc w:val="left"/>
       <w:pPr>
-        <w:ind w:left="6480" w:hanging="360"/>
+        <w:ind w:left="7200" w:hanging="360"/>
       </w:pPr>
       <w:rPr>
         <w:rFonts w:ascii="Wingdings" w:hAnsi="Wingdings" w:hint="default"/>
       </w:rPr>
     </w:lvl>
   </w:abstractNum>
-  <w:abstractNum w:abstractNumId="3" w15:restartNumberingAfterBreak="0">
+  <w:abstractNum w:abstractNumId="12" w15:restartNumberingAfterBreak="0">
     <w:nsid w:val="63D07E32"/>
     <w:multiLevelType w:val="multilevel"/>
     <w:tmpl w:val="52C60D7A"/>
@@ -2409,7 +4438,119 @@
       </w:rPr>
     </w:lvl>
   </w:abstractNum>
-  <w:abstractNum w:abstractNumId="4" w15:restartNumberingAfterBreak="0">
+  <w:abstractNum w:abstractNumId="13" w15:restartNumberingAfterBreak="0">
+    <w:nsid w:val="68EF5415"/>
+    <w:multiLevelType w:val="hybridMultilevel"/>
+    <w:tmpl w:val="A754E4E6"/>
+    <w:lvl w:ilvl="0" w:tplc="06EAB776">
+      <w:numFmt w:val="bullet"/>
+      <w:lvlText w:val="-"/>
+      <w:lvlJc w:val="left"/>
+      <w:pPr>
+        <w:ind w:left="720" w:hanging="360"/>
+      </w:pPr>
+      <w:rPr>
+        <w:rFonts w:ascii="Gill Sans MT" w:eastAsiaTheme="minorHAnsi" w:hAnsi="Gill Sans MT" w:cstheme="minorBidi" w:hint="default"/>
+      </w:rPr>
+    </w:lvl>
+    <w:lvl w:ilvl="1" w:tplc="0C0A0003" w:tentative="1">
+      <w:start w:val="1"/>
+      <w:numFmt w:val="bullet"/>
+      <w:lvlText w:val="o"/>
+      <w:lvlJc w:val="left"/>
+      <w:pPr>
+        <w:ind w:left="1440" w:hanging="360"/>
+      </w:pPr>
+      <w:rPr>
+        <w:rFonts w:ascii="Courier New" w:hAnsi="Courier New" w:cs="Courier New" w:hint="default"/>
+      </w:rPr>
+    </w:lvl>
+    <w:lvl w:ilvl="2" w:tplc="0C0A0005" w:tentative="1">
+      <w:start w:val="1"/>
+      <w:numFmt w:val="bullet"/>
+      <w:lvlText w:val=""/>
+      <w:lvlJc w:val="left"/>
+      <w:pPr>
+        <w:ind w:left="2160" w:hanging="360"/>
+      </w:pPr>
+      <w:rPr>
+        <w:rFonts w:ascii="Wingdings" w:hAnsi="Wingdings" w:hint="default"/>
+      </w:rPr>
+    </w:lvl>
+    <w:lvl w:ilvl="3" w:tplc="0C0A0001" w:tentative="1">
+      <w:start w:val="1"/>
+      <w:numFmt w:val="bullet"/>
+      <w:lvlText w:val=""/>
+      <w:lvlJc w:val="left"/>
+      <w:pPr>
+        <w:ind w:left="2880" w:hanging="360"/>
+      </w:pPr>
+      <w:rPr>
+        <w:rFonts w:ascii="Symbol" w:hAnsi="Symbol" w:hint="default"/>
+      </w:rPr>
+    </w:lvl>
+    <w:lvl w:ilvl="4" w:tplc="0C0A0003" w:tentative="1">
+      <w:start w:val="1"/>
+      <w:numFmt w:val="bullet"/>
+      <w:lvlText w:val="o"/>
+      <w:lvlJc w:val="left"/>
+      <w:pPr>
+        <w:ind w:left="3600" w:hanging="360"/>
+      </w:pPr>
+      <w:rPr>
+        <w:rFonts w:ascii="Courier New" w:hAnsi="Courier New" w:cs="Courier New" w:hint="default"/>
+      </w:rPr>
+    </w:lvl>
+    <w:lvl w:ilvl="5" w:tplc="0C0A0005" w:tentative="1">
+      <w:start w:val="1"/>
+      <w:numFmt w:val="bullet"/>
+      <w:lvlText w:val=""/>
+      <w:lvlJc w:val="left"/>
+      <w:pPr>
+        <w:ind w:left="4320" w:hanging="360"/>
+      </w:pPr>
+      <w:rPr>
+        <w:rFonts w:ascii="Wingdings" w:hAnsi="Wingdings" w:hint="default"/>
+      </w:rPr>
+    </w:lvl>
+    <w:lvl w:ilvl="6" w:tplc="0C0A0001" w:tentative="1">
+      <w:start w:val="1"/>
+      <w:numFmt w:val="bullet"/>
+      <w:lvlText w:val=""/>
+      <w:lvlJc w:val="left"/>
+      <w:pPr>
+        <w:ind w:left="5040" w:hanging="360"/>
+      </w:pPr>
+      <w:rPr>
+        <w:rFonts w:ascii="Symbol" w:hAnsi="Symbol" w:hint="default"/>
+      </w:rPr>
+    </w:lvl>
+    <w:lvl w:ilvl="7" w:tplc="0C0A0003" w:tentative="1">
+      <w:start w:val="1"/>
+      <w:numFmt w:val="bullet"/>
+      <w:lvlText w:val="o"/>
+      <w:lvlJc w:val="left"/>
+      <w:pPr>
+        <w:ind w:left="5760" w:hanging="360"/>
+      </w:pPr>
+      <w:rPr>
+        <w:rFonts w:ascii="Courier New" w:hAnsi="Courier New" w:cs="Courier New" w:hint="default"/>
+      </w:rPr>
+    </w:lvl>
+    <w:lvl w:ilvl="8" w:tplc="0C0A0005" w:tentative="1">
+      <w:start w:val="1"/>
+      <w:numFmt w:val="bullet"/>
+      <w:lvlText w:val=""/>
+      <w:lvlJc w:val="left"/>
+      <w:pPr>
+        <w:ind w:left="6480" w:hanging="360"/>
+      </w:pPr>
+      <w:rPr>
+        <w:rFonts w:ascii="Wingdings" w:hAnsi="Wingdings" w:hint="default"/>
+      </w:rPr>
+    </w:lvl>
+  </w:abstractNum>
+  <w:abstractNum w:abstractNumId="14" w15:restartNumberingAfterBreak="0">
     <w:nsid w:val="6E157944"/>
     <w:multiLevelType w:val="hybridMultilevel"/>
     <w:tmpl w:val="DE0C05B0"/>
@@ -2495,7 +4636,96 @@
       </w:pPr>
     </w:lvl>
   </w:abstractNum>
-  <w:abstractNum w:abstractNumId="5" w15:restartNumberingAfterBreak="0">
+  <w:abstractNum w:abstractNumId="15" w15:restartNumberingAfterBreak="0">
+    <w:nsid w:val="6E730A87"/>
+    <w:multiLevelType w:val="hybridMultilevel"/>
+    <w:tmpl w:val="891C7C60"/>
+    <w:lvl w:ilvl="0" w:tplc="0C0A000F">
+      <w:start w:val="1"/>
+      <w:numFmt w:val="decimal"/>
+      <w:lvlText w:val="%1."/>
+      <w:lvlJc w:val="left"/>
+      <w:pPr>
+        <w:ind w:left="720" w:hanging="360"/>
+      </w:pPr>
+      <w:rPr>
+        <w:rFonts w:hint="default"/>
+      </w:rPr>
+    </w:lvl>
+    <w:lvl w:ilvl="1" w:tplc="0C0A0019" w:tentative="1">
+      <w:start w:val="1"/>
+      <w:numFmt w:val="lowerLetter"/>
+      <w:lvlText w:val="%2."/>
+      <w:lvlJc w:val="left"/>
+      <w:pPr>
+        <w:ind w:left="1440" w:hanging="360"/>
+      </w:pPr>
+    </w:lvl>
+    <w:lvl w:ilvl="2" w:tplc="0C0A001B" w:tentative="1">
+      <w:start w:val="1"/>
+      <w:numFmt w:val="lowerRoman"/>
+      <w:lvlText w:val="%3."/>
+      <w:lvlJc w:val="right"/>
+      <w:pPr>
+        <w:ind w:left="2160" w:hanging="180"/>
+      </w:pPr>
+    </w:lvl>
+    <w:lvl w:ilvl="3" w:tplc="0C0A000F" w:tentative="1">
+      <w:start w:val="1"/>
+      <w:numFmt w:val="decimal"/>
+      <w:lvlText w:val="%4."/>
+      <w:lvlJc w:val="left"/>
+      <w:pPr>
+        <w:ind w:left="2880" w:hanging="360"/>
+      </w:pPr>
+    </w:lvl>
+    <w:lvl w:ilvl="4" w:tplc="0C0A0019" w:tentative="1">
+      <w:start w:val="1"/>
+      <w:numFmt w:val="lowerLetter"/>
+      <w:lvlText w:val="%5."/>
+      <w:lvlJc w:val="left"/>
+      <w:pPr>
+        <w:ind w:left="3600" w:hanging="360"/>
+      </w:pPr>
+    </w:lvl>
+    <w:lvl w:ilvl="5" w:tplc="0C0A001B" w:tentative="1">
+      <w:start w:val="1"/>
+      <w:numFmt w:val="lowerRoman"/>
+      <w:lvlText w:val="%6."/>
+      <w:lvlJc w:val="right"/>
+      <w:pPr>
+        <w:ind w:left="4320" w:hanging="180"/>
+      </w:pPr>
+    </w:lvl>
+    <w:lvl w:ilvl="6" w:tplc="0C0A000F" w:tentative="1">
+      <w:start w:val="1"/>
+      <w:numFmt w:val="decimal"/>
+      <w:lvlText w:val="%7."/>
+      <w:lvlJc w:val="left"/>
+      <w:pPr>
+        <w:ind w:left="5040" w:hanging="360"/>
+      </w:pPr>
+    </w:lvl>
+    <w:lvl w:ilvl="7" w:tplc="0C0A0019" w:tentative="1">
+      <w:start w:val="1"/>
+      <w:numFmt w:val="lowerLetter"/>
+      <w:lvlText w:val="%8."/>
+      <w:lvlJc w:val="left"/>
+      <w:pPr>
+        <w:ind w:left="5760" w:hanging="360"/>
+      </w:pPr>
+    </w:lvl>
+    <w:lvl w:ilvl="8" w:tplc="0C0A001B" w:tentative="1">
+      <w:start w:val="1"/>
+      <w:numFmt w:val="lowerRoman"/>
+      <w:lvlText w:val="%9."/>
+      <w:lvlJc w:val="right"/>
+      <w:pPr>
+        <w:ind w:left="6480" w:hanging="180"/>
+      </w:pPr>
+    </w:lvl>
+  </w:abstractNum>
+  <w:abstractNum w:abstractNumId="16" w15:restartNumberingAfterBreak="0">
     <w:nsid w:val="715A5856"/>
     <w:multiLevelType w:val="multilevel"/>
     <w:tmpl w:val="3C3C246A"/>
@@ -2645,22 +4875,55 @@
     </w:lvl>
   </w:abstractNum>
   <w:num w:numId="1" w16cid:durableId="754010491">
+    <w:abstractNumId w:val="10"/>
+  </w:num>
+  <w:num w:numId="2" w16cid:durableId="607809301">
+    <w:abstractNumId w:val="12"/>
+  </w:num>
+  <w:num w:numId="3" w16cid:durableId="482628726">
+    <w:abstractNumId w:val="9"/>
+  </w:num>
+  <w:num w:numId="4" w16cid:durableId="547450268">
+    <w:abstractNumId w:val="16"/>
+  </w:num>
+  <w:num w:numId="5" w16cid:durableId="1590503372">
+    <w:abstractNumId w:val="14"/>
+  </w:num>
+  <w:num w:numId="6" w16cid:durableId="1738436616">
+    <w:abstractNumId w:val="5"/>
+  </w:num>
+  <w:num w:numId="7" w16cid:durableId="1202134543">
+    <w:abstractNumId w:val="7"/>
+  </w:num>
+  <w:num w:numId="8" w16cid:durableId="2145921958">
+    <w:abstractNumId w:val="4"/>
+  </w:num>
+  <w:num w:numId="9" w16cid:durableId="210767978">
+    <w:abstractNumId w:val="11"/>
+  </w:num>
+  <w:num w:numId="10" w16cid:durableId="54205594">
+    <w:abstractNumId w:val="13"/>
+  </w:num>
+  <w:num w:numId="11" w16cid:durableId="754281020">
+    <w:abstractNumId w:val="15"/>
+  </w:num>
+  <w:num w:numId="12" w16cid:durableId="1344743193">
+    <w:abstractNumId w:val="6"/>
+  </w:num>
+  <w:num w:numId="13" w16cid:durableId="2044793497">
+    <w:abstractNumId w:val="0"/>
+  </w:num>
+  <w:num w:numId="14" w16cid:durableId="1523781132">
     <w:abstractNumId w:val="2"/>
   </w:num>
-  <w:num w:numId="2" w16cid:durableId="607809301">
+  <w:num w:numId="15" w16cid:durableId="1888880920">
+    <w:abstractNumId w:val="1"/>
+  </w:num>
+  <w:num w:numId="16" w16cid:durableId="1201629842">
     <w:abstractNumId w:val="3"/>
   </w:num>
-  <w:num w:numId="3" w16cid:durableId="482628726">
-    <w:abstractNumId w:val="1"/>
-  </w:num>
-  <w:num w:numId="4" w16cid:durableId="547450268">
-    <w:abstractNumId w:val="5"/>
-  </w:num>
-  <w:num w:numId="5" w16cid:durableId="1590503372">
-    <w:abstractNumId w:val="4"/>
-  </w:num>
-  <w:num w:numId="6" w16cid:durableId="1738436616">
-    <w:abstractNumId w:val="0"/>
+  <w:num w:numId="17" w16cid:durableId="551119353">
+    <w:abstractNumId w:val="8"/>
   </w:num>
 </w:numbering>
 </file>
@@ -3065,6 +5328,7 @@
   <w:style w:type="paragraph" w:default="1" w:styleId="Normal">
     <w:name w:val="Normal"/>
     <w:qFormat/>
+    <w:rsid w:val="0067771A"/>
   </w:style>
   <w:style w:type="paragraph" w:styleId="Ttulo1">
     <w:name w:val="heading 1"/>
@@ -3093,7 +5357,6 @@
     <w:next w:val="Normal"/>
     <w:link w:val="Ttulo2Car"/>
     <w:uiPriority w:val="9"/>
-    <w:semiHidden/>
     <w:unhideWhenUsed/>
     <w:qFormat/>
     <w:rsid w:val="00DC1468"/>
@@ -3309,7 +5572,6 @@
     <w:basedOn w:val="Fuentedeprrafopredeter"/>
     <w:link w:val="Ttulo2"/>
     <w:uiPriority w:val="9"/>
-    <w:semiHidden/>
     <w:rsid w:val="00DC1468"/>
     <w:rPr>
       <w:rFonts w:asciiTheme="majorHAnsi" w:eastAsiaTheme="majorEastAsia" w:hAnsiTheme="majorHAnsi" w:cstheme="majorBidi"/>
@@ -3613,6 +5875,82 @@
       <w:lang w:eastAsia="es-ES"/>
       <w14:ligatures w14:val="none"/>
     </w:rPr>
+  </w:style>
+  <w:style w:type="table" w:styleId="Tablaconcuadrcula4-nfasis1">
+    <w:name w:val="Grid Table 4 Accent 1"/>
+    <w:basedOn w:val="Tablanormal"/>
+    <w:uiPriority w:val="49"/>
+    <w:rsid w:val="00857531"/>
+    <w:pPr>
+      <w:spacing w:after="0" w:line="240" w:lineRule="auto"/>
+    </w:pPr>
+    <w:tblPr>
+      <w:tblStyleRowBandSize w:val="1"/>
+      <w:tblStyleColBandSize w:val="1"/>
+      <w:tblBorders>
+        <w:top w:val="single" w:sz="4" w:space="0" w:color="45B0E1" w:themeColor="accent1" w:themeTint="99"/>
+        <w:left w:val="single" w:sz="4" w:space="0" w:color="45B0E1" w:themeColor="accent1" w:themeTint="99"/>
+        <w:bottom w:val="single" w:sz="4" w:space="0" w:color="45B0E1" w:themeColor="accent1" w:themeTint="99"/>
+        <w:right w:val="single" w:sz="4" w:space="0" w:color="45B0E1" w:themeColor="accent1" w:themeTint="99"/>
+        <w:insideH w:val="single" w:sz="4" w:space="0" w:color="45B0E1" w:themeColor="accent1" w:themeTint="99"/>
+        <w:insideV w:val="single" w:sz="4" w:space="0" w:color="45B0E1" w:themeColor="accent1" w:themeTint="99"/>
+      </w:tblBorders>
+    </w:tblPr>
+    <w:tblStylePr w:type="firstRow">
+      <w:rPr>
+        <w:b/>
+        <w:bCs/>
+        <w:color w:val="FFFFFF" w:themeColor="background1"/>
+      </w:rPr>
+      <w:tblPr/>
+      <w:tcPr>
+        <w:tcBorders>
+          <w:top w:val="single" w:sz="4" w:space="0" w:color="156082" w:themeColor="accent1"/>
+          <w:left w:val="single" w:sz="4" w:space="0" w:color="156082" w:themeColor="accent1"/>
+          <w:bottom w:val="single" w:sz="4" w:space="0" w:color="156082" w:themeColor="accent1"/>
+          <w:right w:val="single" w:sz="4" w:space="0" w:color="156082" w:themeColor="accent1"/>
+          <w:insideH w:val="nil"/>
+          <w:insideV w:val="nil"/>
+        </w:tcBorders>
+        <w:shd w:val="clear" w:color="auto" w:fill="156082" w:themeFill="accent1"/>
+      </w:tcPr>
+    </w:tblStylePr>
+    <w:tblStylePr w:type="lastRow">
+      <w:rPr>
+        <w:b/>
+        <w:bCs/>
+      </w:rPr>
+      <w:tblPr/>
+      <w:tcPr>
+        <w:tcBorders>
+          <w:top w:val="double" w:sz="4" w:space="0" w:color="156082" w:themeColor="accent1"/>
+        </w:tcBorders>
+      </w:tcPr>
+    </w:tblStylePr>
+    <w:tblStylePr w:type="firstCol">
+      <w:rPr>
+        <w:b/>
+        <w:bCs/>
+      </w:rPr>
+    </w:tblStylePr>
+    <w:tblStylePr w:type="lastCol">
+      <w:rPr>
+        <w:b/>
+        <w:bCs/>
+      </w:rPr>
+    </w:tblStylePr>
+    <w:tblStylePr w:type="band1Vert">
+      <w:tblPr/>
+      <w:tcPr>
+        <w:shd w:val="clear" w:color="auto" w:fill="C1E4F5" w:themeFill="accent1" w:themeFillTint="33"/>
+      </w:tcPr>
+    </w:tblStylePr>
+    <w:tblStylePr w:type="band1Horz">
+      <w:tblPr/>
+      <w:tcPr>
+        <w:shd w:val="clear" w:color="auto" w:fill="C1E4F5" w:themeFill="accent1" w:themeFillTint="33"/>
+      </w:tcPr>
+    </w:tblStylePr>
   </w:style>
 </w:styles>
 </file>

</xml_diff>